<commit_message>
Updated Champion, Class, and Sequence diagrams for Enemies
</commit_message>
<xml_diff>
--- a/383Game/Doc/tl5/TL5_Champion_Doc .docx
+++ b/383Game/Doc/tl5/TL5_Champion_Doc .docx
@@ -43,7 +43,19 @@
         <w:ind w:left="720"/>
       </w:pPr>
       <w:r>
-        <w:t>As TL5, I will be working on boss enemy character design and boss fight movements. We have 3 boss fights, each with their own unique</w:t>
+        <w:t xml:space="preserve">As TL5, I will be working on enemy character design and fight movements. We have </w:t>
+      </w:r>
+      <w:r>
+        <w:t>levels</w:t>
+      </w:r>
+      <w:r>
+        <w:t>, each with</w:t>
+      </w:r>
+      <w:r>
+        <w:t xml:space="preserve"> enemies with</w:t>
+      </w:r>
+      <w:r>
+        <w:t xml:space="preserve"> their own unique</w:t>
       </w:r>
       <w:r>
         <w:t xml:space="preserve"> </w:t>
@@ -54,7 +66,13 @@
       </w:r>
       <w:proofErr w:type="spellEnd"/>
       <w:r>
-        <w:t xml:space="preserve"> due to the storyline of the game. I am planning on these bosses to each have 3 distinct levels of difficulty, </w:t>
+        <w:t xml:space="preserve"> due to the storyline of the game. I am planning on </w:t>
+      </w:r>
+      <w:r>
+        <w:t>each level to have 2-3 different types of enemies</w:t>
+      </w:r>
+      <w:r>
+        <w:t xml:space="preserve">, </w:t>
       </w:r>
       <w:proofErr w:type="gramStart"/>
       <w:r>
@@ -70,7 +88,13 @@
         <w:ind w:left="720"/>
       </w:pPr>
       <w:r>
-        <w:t xml:space="preserve">My duties will be planning the boss moves, </w:t>
+        <w:t xml:space="preserve">My duties will be planning the </w:t>
+      </w:r>
+      <w:r>
+        <w:t>enemies</w:t>
+      </w:r>
+      <w:r>
+        <w:t xml:space="preserve"> moves, </w:t>
       </w:r>
       <w:r>
         <w:t xml:space="preserve">how they attack, and how the main character interacts with them. I will be working on doing that with some help from TL1. Each </w:t>
@@ -89,7 +113,27 @@
       </w:r>
       <w:proofErr w:type="spellEnd"/>
       <w:r>
-        <w:t xml:space="preserve"> tailored to him would be his delivery drones making sweeping attacks at the main character while Bezos throws boxes to do damage. It’s also important to make the </w:t>
+        <w:t xml:space="preserve"> tailored to </w:t>
+      </w:r>
+      <w:r>
+        <w:t>his level</w:t>
+      </w:r>
+      <w:r>
+        <w:t xml:space="preserve"> would be his delivery drones making sweeping attacks at the main character while </w:t>
+      </w:r>
+      <w:r>
+        <w:t>conveyer belts</w:t>
+      </w:r>
+      <w:r>
+        <w:t xml:space="preserve"> </w:t>
+      </w:r>
+      <w:proofErr w:type="gramStart"/>
+      <w:r>
+        <w:t>throws</w:t>
+      </w:r>
+      <w:proofErr w:type="gramEnd"/>
+      <w:r>
+        <w:t xml:space="preserve"> boxes to do damage. It’s also important to make the </w:t>
       </w:r>
       <w:proofErr w:type="spellStart"/>
       <w:r>
@@ -97,7 +141,13 @@
       </w:r>
       <w:proofErr w:type="spellEnd"/>
       <w:r>
-        <w:t xml:space="preserve"> have weaknesses that the user can exploit to defeat the bosses.</w:t>
+        <w:t xml:space="preserve"> have weaknesses that the user can exploit to defeat the </w:t>
+      </w:r>
+      <w:r>
+        <w:t>levels</w:t>
+      </w:r>
+      <w:r>
+        <w:t>.</w:t>
       </w:r>
     </w:p>
     <w:p>
@@ -105,15 +155,51 @@
         <w:ind w:left="720"/>
       </w:pPr>
       <w:r>
-        <w:t xml:space="preserve">I’ll also have to make sure that the bosses have a health bar, both so that the character can defeat the enemy, but also when the health bar reaches certain points, their </w:t>
-      </w:r>
-      <w:proofErr w:type="spellStart"/>
-      <w:r>
-        <w:t>movesets</w:t>
-      </w:r>
-      <w:proofErr w:type="spellEnd"/>
-      <w:r>
-        <w:t xml:space="preserve"> will change and the character will become faster and more difficult to defeat. After designing these moves, I’ll spend time implementing them and then testing the bosses against different users so I can properly evaluate the character boss interactions and the difficulty, and my adjustments accordingly. </w:t>
+        <w:t xml:space="preserve">I’ll also have to make sure that the </w:t>
+      </w:r>
+      <w:r>
+        <w:t>enemies</w:t>
+      </w:r>
+      <w:r>
+        <w:t xml:space="preserve"> have a </w:t>
+      </w:r>
+      <w:r>
+        <w:t>hit point or health bar</w:t>
+      </w:r>
+      <w:r>
+        <w:t xml:space="preserve">, so that the character can defeat the enemy, </w:t>
+      </w:r>
+      <w:r>
+        <w:t>if they choose to do so. Additionally, most enemies will only be confined to a certain section of the game, like how conveyor belts throwing boxes won’t be able to move and follow the player throughout the level.</w:t>
+      </w:r>
+      <w:r>
+        <w:t xml:space="preserve"> After designing these moves, I’ll spend time implementing them and then testing the </w:t>
+      </w:r>
+      <w:r>
+        <w:t>enemies</w:t>
+      </w:r>
+      <w:r>
+        <w:t xml:space="preserve"> against different users so I can properly evaluate the character </w:t>
+      </w:r>
+      <w:r>
+        <w:t>enemy</w:t>
+      </w:r>
+      <w:r>
+        <w:t xml:space="preserve"> interactions and the </w:t>
+      </w:r>
+      <w:proofErr w:type="gramStart"/>
+      <w:r>
+        <w:t>difficulty, and</w:t>
+      </w:r>
+      <w:proofErr w:type="gramEnd"/>
+      <w:r>
+        <w:t xml:space="preserve"> </w:t>
+      </w:r>
+      <w:r>
+        <w:t>make</w:t>
+      </w:r>
+      <w:r>
+        <w:t xml:space="preserve"> adjustments accordingly. </w:t>
       </w:r>
     </w:p>
     <w:p>
@@ -702,7 +788,7 @@
                               <w:jc w:val="center"/>
                             </w:pPr>
                             <w:r>
-                              <w:t>Health Bar</w:t>
+                              <w:t xml:space="preserve">Health </w:t>
                             </w:r>
                           </w:p>
                         </w:txbxContent>
@@ -729,7 +815,7 @@
                         <w:jc w:val="center"/>
                       </w:pPr>
                       <w:r>
-                        <w:t>Health Bar</w:t>
+                        <w:t xml:space="preserve">Health </w:t>
                       </w:r>
                     </w:p>
                   </w:txbxContent>
@@ -998,7 +1084,7 @@
         <mc:AlternateContent>
           <mc:Choice Requires="wps">
             <w:drawing>
-              <wp:anchor distT="0" distB="0" distL="114300" distR="114300" simplePos="0" relativeHeight="251669504" behindDoc="0" locked="0" layoutInCell="1" allowOverlap="1" wp14:anchorId="5833F59F" wp14:editId="3E46904F">
+              <wp:anchor distT="0" distB="0" distL="114300" distR="114300" simplePos="0" relativeHeight="251669504" behindDoc="0" locked="0" layoutInCell="1" allowOverlap="1" wp14:anchorId="5833F59F" wp14:editId="3E0990C5">
                 <wp:simplePos x="0" y="0"/>
                 <wp:positionH relativeFrom="column">
                   <wp:posOffset>4357370</wp:posOffset>
@@ -1047,7 +1133,7 @@
                               <w:jc w:val="center"/>
                             </w:pPr>
                             <w:r>
-                              <w:t>Boss Character</w:t>
+                              <w:t>Enemies interact</w:t>
                             </w:r>
                           </w:p>
                         </w:txbxContent>
@@ -1074,7 +1160,7 @@
                         <w:jc w:val="center"/>
                       </w:pPr>
                       <w:r>
-                        <w:t>Boss Character</w:t>
+                        <w:t>Enemies interact</w:t>
                       </w:r>
                     </w:p>
                   </w:txbxContent>
@@ -1207,7 +1293,7 @@
                               <w:jc w:val="center"/>
                             </w:pPr>
                             <w:r>
-                              <w:t>Fights Boss</w:t>
+                              <w:t>Enters Leve</w:t>
                             </w:r>
                           </w:p>
                         </w:txbxContent>
@@ -1240,7 +1326,7 @@
                         <w:jc w:val="center"/>
                       </w:pPr>
                       <w:r>
-                        <w:t>Fights Boss</w:t>
+                        <w:t>Enters Leve</w:t>
                       </w:r>
                     </w:p>
                   </w:txbxContent>
@@ -1430,7 +1516,7 @@
                                 <w:sz w:val="20"/>
                                 <w:szCs w:val="20"/>
                               </w:rPr>
-                              <w:t>User</w:t>
+                              <w:t>Player</w:t>
                             </w:r>
                           </w:p>
                         </w:txbxContent>
@@ -1455,7 +1541,11 @@
           </mc:Choice>
           <mc:Fallback>
             <w:pict>
-              <v:shape w14:anchorId="014B1470" id="Text Box 34" o:spid="_x0000_s1035" type="#_x0000_t202" style="position:absolute;left:0;text-align:left;margin-left:54.35pt;margin-top:91.4pt;width:60.25pt;height:29.4pt;z-index:251664384;visibility:visible;mso-wrap-style:square;mso-width-percent:0;mso-height-percent:0;mso-wrap-distance-left:9pt;mso-wrap-distance-top:0;mso-wrap-distance-right:9pt;mso-wrap-distance-bottom:0;mso-position-horizontal:absolute;mso-position-horizontal-relative:text;mso-position-vertical:absolute;mso-position-vertical-relative:text;mso-width-percent:0;mso-height-percent:0;mso-width-relative:margin;mso-height-relative:margin;v-text-anchor:top" o:gfxdata="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" filled="f" stroked="f" strokeweight=".5pt">
+              <v:shapetype w14:anchorId="014B1470" id="_x0000_t202" coordsize="21600,21600" o:spt="202" path="m,l,21600r21600,l21600,xe">
+                <v:stroke joinstyle="miter"/>
+                <v:path gradientshapeok="t" o:connecttype="rect"/>
+              </v:shapetype>
+              <v:shape id="Text Box 34" o:spid="_x0000_s1035" type="#_x0000_t202" style="position:absolute;left:0;text-align:left;margin-left:54.35pt;margin-top:91.4pt;width:60.25pt;height:29.4pt;z-index:251664384;visibility:visible;mso-wrap-style:square;mso-width-percent:0;mso-height-percent:0;mso-wrap-distance-left:9pt;mso-wrap-distance-top:0;mso-wrap-distance-right:9pt;mso-wrap-distance-bottom:0;mso-position-horizontal:absolute;mso-position-horizontal-relative:text;mso-position-vertical:absolute;mso-position-vertical-relative:text;mso-width-percent:0;mso-height-percent:0;mso-width-relative:margin;mso-height-relative:margin;v-text-anchor:top" o:gfxdata="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" filled="f" stroked="f" strokeweight=".5pt">
                 <v:textbox>
                   <w:txbxContent>
                     <w:p>
@@ -1472,7 +1562,7 @@
                           <w:sz w:val="20"/>
                           <w:szCs w:val="20"/>
                         </w:rPr>
-                        <w:t>User</w:t>
+                        <w:t>Player</w:t>
                       </w:r>
                     </w:p>
                   </w:txbxContent>
@@ -1891,7 +1981,7 @@
         <w:rPr>
           <w:lang w:val="en-CA"/>
         </w:rPr>
-        <w:t>Boss Fight</w:t>
+        <w:t>Levels</w:t>
       </w:r>
       <w:r>
         <w:rPr>
@@ -1917,13 +2007,21 @@
         <w:rPr>
           <w:lang w:val="en-CA"/>
         </w:rPr>
-        <w:t xml:space="preserve"> </w:t>
-      </w:r>
+        <w:t xml:space="preserve"> The player enters a </w:t>
+      </w:r>
+      <w:proofErr w:type="gramStart"/>
       <w:r>
         <w:rPr>
           <w:lang w:val="en-CA"/>
         </w:rPr>
-        <w:t>The player fights the boss. The boss moves, attacks, and has a health bar.</w:t>
+        <w:t>level, and</w:t>
+      </w:r>
+      <w:proofErr w:type="gramEnd"/>
+      <w:r>
+        <w:rPr>
+          <w:lang w:val="en-CA"/>
+        </w:rPr>
+        <w:t xml:space="preserve"> must either dodge or attack the enemy characters to make it to the end of the level. </w:t>
       </w:r>
     </w:p>
     <w:p>
@@ -1981,13 +2079,19 @@
         <w:rPr>
           <w:lang w:val="en-CA"/>
         </w:rPr>
-        <w:t>User enters boss level</w:t>
+        <w:t>User enters level</w:t>
       </w:r>
       <w:r>
         <w:rPr>
           <w:lang w:val="en-CA"/>
         </w:rPr>
         <w:t xml:space="preserve"> </w:t>
+      </w:r>
+      <w:r>
+        <w:rPr>
+          <w:lang w:val="en-CA"/>
+        </w:rPr>
+        <w:t>and has a playable health</w:t>
       </w:r>
     </w:p>
     <w:p>
@@ -2033,7 +2137,7 @@
         <w:rPr>
           <w:lang w:val="en-CA"/>
         </w:rPr>
-        <w:t>User enters boss level</w:t>
+        <w:t>User enters level</w:t>
       </w:r>
       <w:r>
         <w:rPr>
@@ -2065,7 +2169,7 @@
         <w:rPr>
           <w:lang w:val="en-CA"/>
         </w:rPr>
-        <w:t>Boss begins first sequence of movement and attacks</w:t>
+        <w:t>Enemies that can be seen within the screen begin their movement and attack sequence</w:t>
       </w:r>
     </w:p>
     <w:p>
@@ -2091,7 +2195,21 @@
         <w:rPr>
           <w:lang w:val="en-CA"/>
         </w:rPr>
-        <w:t>Health drops to a certain level</w:t>
+        <w:t xml:space="preserve">Player dodges </w:t>
+      </w:r>
+      <w:proofErr w:type="gramStart"/>
+      <w:r>
+        <w:rPr>
+          <w:lang w:val="en-CA"/>
+        </w:rPr>
+        <w:t>attacks</w:t>
+      </w:r>
+      <w:proofErr w:type="gramEnd"/>
+      <w:r>
+        <w:rPr>
+          <w:lang w:val="en-CA"/>
+        </w:rPr>
+        <w:t xml:space="preserve"> and continues throughout the level</w:t>
       </w:r>
       <w:r>
         <w:rPr>
@@ -2126,7 +2244,7 @@
         <w:rPr>
           <w:lang w:val="en-CA"/>
         </w:rPr>
-        <w:t>Boss begins second sequence of movement and attacks</w:t>
+        <w:t>As player moves, enemies that are no longer seen on the screen and that are confined to an area of the map are removed/become irrelevant</w:t>
       </w:r>
     </w:p>
     <w:p>
@@ -2149,16 +2267,13 @@
         <w:rPr>
           <w:lang w:val="en-CA"/>
         </w:rPr>
-        <w:t xml:space="preserve"> User and boss continue fighting until health drops again to a certain level</w:t>
+        <w:t xml:space="preserve"> Enemies that can follow the player do, continuing to attack and damage the player unless defeated by the player’s attacks</w:t>
       </w:r>
     </w:p>
     <w:p>
       <w:pPr>
         <w:spacing w:after="0"/>
         <w:ind w:left="2160"/>
-        <w:rPr>
-          <w:lang w:val="en-CA"/>
-        </w:rPr>
       </w:pPr>
       <w:r>
         <w:rPr>
@@ -2166,19 +2281,37 @@
           <w:bCs/>
           <w:lang w:val="en-CA"/>
         </w:rPr>
-        <w:t>Step 6:</w:t>
+        <w:t>Step 7:</w:t>
       </w:r>
       <w:r>
         <w:rPr>
           <w:lang w:val="en-CA"/>
         </w:rPr>
-        <w:t xml:space="preserve"> Boss begins third and final sequence of movement and attacks</w:t>
+        <w:t xml:space="preserve"> Character defeats </w:t>
+      </w:r>
+      <w:r>
+        <w:rPr>
+          <w:lang w:val="en-CA"/>
+        </w:rPr>
+        <w:t>level</w:t>
+      </w:r>
+      <w:r>
+        <w:rPr>
+          <w:lang w:val="en-CA"/>
+        </w:rPr>
+        <w:t xml:space="preserve"> and ending cutscene plays, escorting player to next level</w:t>
+      </w:r>
+      <w:r>
+        <w:rPr>
+          <w:lang w:val="en-CA"/>
+        </w:rPr>
+        <w:t xml:space="preserve"> </w:t>
       </w:r>
     </w:p>
     <w:p>
       <w:pPr>
         <w:spacing w:after="0"/>
-        <w:ind w:left="2160"/>
+        <w:ind w:left="1440"/>
       </w:pPr>
       <w:r>
         <w:rPr>
@@ -2186,26 +2319,19 @@
           <w:bCs/>
           <w:lang w:val="en-CA"/>
         </w:rPr>
-        <w:t>Step 7:</w:t>
+        <w:t>Exceptions:</w:t>
       </w:r>
       <w:r>
         <w:rPr>
           <w:lang w:val="en-CA"/>
         </w:rPr>
-        <w:t xml:space="preserve"> Character defeats boss and ending cutscene plays, escorting player to next level</w:t>
-      </w:r>
-      <w:proofErr w:type="spellStart"/>
-      <w:r>
-        <w:rPr>
-          <w:lang w:val="en-CA"/>
-        </w:rPr>
         <w:t xml:space="preserve"> </w:t>
       </w:r>
     </w:p>
     <w:p>
       <w:pPr>
         <w:spacing w:after="0"/>
-        <w:ind w:left="1440"/>
+        <w:ind w:left="2160"/>
       </w:pPr>
       <w:r>
         <w:rPr>
@@ -2213,44 +2339,61 @@
           <w:bCs/>
           <w:lang w:val="en-CA"/>
         </w:rPr>
-        <w:t>E</w:t>
-      </w:r>
-      <w:proofErr w:type="spellEnd"/>
+        <w:t xml:space="preserve">Step </w:t>
+      </w:r>
       <w:r>
         <w:rPr>
           <w:b/>
           <w:bCs/>
           <w:lang w:val="en-CA"/>
         </w:rPr>
-        <w:t>xceptions:</w:t>
-      </w:r>
-      <w:r>
-        <w:rPr>
-          <w:lang w:val="en-CA"/>
-        </w:rPr>
-        <w:t xml:space="preserve"> </w:t>
-      </w:r>
-    </w:p>
-    <w:p>
-      <w:pPr>
-        <w:spacing w:after="0"/>
-        <w:ind w:left="2160"/>
-      </w:pPr>
+        <w:t>1</w:t>
+      </w:r>
       <w:r>
         <w:rPr>
           <w:b/>
           <w:bCs/>
           <w:lang w:val="en-CA"/>
         </w:rPr>
-        <w:t xml:space="preserve">Step </w:t>
-      </w:r>
+        <w:t>:</w:t>
+      </w:r>
+      <w:r>
+        <w:rPr>
+          <w:lang w:val="en-CA"/>
+        </w:rPr>
+        <w:t xml:space="preserve"> </w:t>
+      </w:r>
+      <w:r>
+        <w:rPr>
+          <w:lang w:val="en-CA"/>
+        </w:rPr>
+        <w:t>Enemies</w:t>
+      </w:r>
+      <w:r>
+        <w:rPr>
+          <w:lang w:val="en-CA"/>
+        </w:rPr>
+        <w:t xml:space="preserve"> defeats player, player is sent back to the start of the level</w:t>
+      </w:r>
+      <w:r>
+        <w:rPr>
+          <w:lang w:val="en-CA"/>
+        </w:rPr>
+        <w:t xml:space="preserve"> </w:t>
+      </w:r>
+    </w:p>
+    <w:p>
+      <w:pPr>
+        <w:spacing w:after="0"/>
+        <w:ind w:left="2160"/>
+      </w:pPr>
       <w:r>
         <w:rPr>
           <w:b/>
           <w:bCs/>
           <w:lang w:val="en-CA"/>
         </w:rPr>
-        <w:t>1</w:t>
+        <w:t xml:space="preserve">Step </w:t>
       </w:r>
       <w:r>
         <w:rPr>
@@ -2258,132 +2401,111 @@
           <w:bCs/>
           <w:lang w:val="en-CA"/>
         </w:rPr>
-        <w:t>:</w:t>
-      </w:r>
-      <w:r>
-        <w:rPr>
-          <w:lang w:val="en-CA"/>
-        </w:rPr>
-        <w:t xml:space="preserve"> </w:t>
-      </w:r>
-      <w:r>
-        <w:rPr>
-          <w:lang w:val="en-CA"/>
-        </w:rPr>
-        <w:t>Boss defeats player, player is sent back to the start of the level</w:t>
-      </w:r>
-      <w:r>
-        <w:rPr>
-          <w:lang w:val="en-CA"/>
-        </w:rPr>
-        <w:t xml:space="preserve"> </w:t>
-      </w:r>
-    </w:p>
-    <w:p>
-      <w:pPr>
-        <w:spacing w:after="0"/>
-        <w:ind w:left="2160"/>
-      </w:pPr>
+        <w:t>2</w:t>
+      </w:r>
       <w:r>
         <w:rPr>
           <w:b/>
           <w:bCs/>
           <w:lang w:val="en-CA"/>
         </w:rPr>
-        <w:t xml:space="preserve">Step </w:t>
-      </w:r>
+        <w:t>:</w:t>
+      </w:r>
+      <w:r>
+        <w:rPr>
+          <w:lang w:val="en-CA"/>
+        </w:rPr>
+        <w:t xml:space="preserve"> </w:t>
+      </w:r>
+      <w:r>
+        <w:rPr>
+          <w:lang w:val="en-CA"/>
+        </w:rPr>
+        <w:t xml:space="preserve">The game is in Dr. BC mode, in which case the </w:t>
+      </w:r>
+      <w:r>
+        <w:rPr>
+          <w:lang w:val="en-CA"/>
+        </w:rPr>
+        <w:t>enemies’</w:t>
+      </w:r>
+      <w:r>
+        <w:rPr>
+          <w:lang w:val="en-CA"/>
+        </w:rPr>
+        <w:t xml:space="preserve"> attacks will not damage player</w:t>
+      </w:r>
+      <w:r>
+        <w:rPr>
+          <w:lang w:val="en-CA"/>
+        </w:rPr>
+        <w:t xml:space="preserve"> </w:t>
+      </w:r>
+    </w:p>
+    <w:p>
+      <w:pPr>
+        <w:spacing w:after="0"/>
+        <w:ind w:left="1440"/>
+      </w:pPr>
       <w:r>
         <w:rPr>
           <w:b/>
           <w:bCs/>
           <w:lang w:val="en-CA"/>
         </w:rPr>
-        <w:t>2</w:t>
-      </w:r>
+        <w:t>Post conditions:</w:t>
+      </w:r>
+      <w:r>
+        <w:rPr>
+          <w:lang w:val="en-CA"/>
+        </w:rPr>
+        <w:t xml:space="preserve"> </w:t>
+      </w:r>
+      <w:r>
+        <w:rPr>
+          <w:lang w:val="en-CA"/>
+        </w:rPr>
+        <w:t>Level</w:t>
+      </w:r>
+      <w:r>
+        <w:rPr>
+          <w:lang w:val="en-CA"/>
+        </w:rPr>
+        <w:t xml:space="preserve"> is </w:t>
+      </w:r>
+      <w:proofErr w:type="gramStart"/>
+      <w:r>
+        <w:rPr>
+          <w:lang w:val="en-CA"/>
+        </w:rPr>
+        <w:t>defeated</w:t>
+      </w:r>
+      <w:proofErr w:type="gramEnd"/>
+      <w:r>
+        <w:rPr>
+          <w:lang w:val="en-CA"/>
+        </w:rPr>
+        <w:t xml:space="preserve"> and player can move onto next level</w:t>
+      </w:r>
+      <w:r>
+        <w:rPr>
+          <w:lang w:val="en-CA"/>
+        </w:rPr>
+        <w:t xml:space="preserve"> </w:t>
+      </w:r>
+    </w:p>
+    <w:p>
+      <w:pPr>
+        <w:spacing w:after="0"/>
+        <w:ind w:left="1440"/>
+      </w:pPr>
       <w:r>
         <w:rPr>
           <w:b/>
           <w:bCs/>
           <w:lang w:val="en-CA"/>
         </w:rPr>
-        <w:t>:</w:t>
-      </w:r>
-      <w:r>
-        <w:rPr>
-          <w:lang w:val="en-CA"/>
-        </w:rPr>
-        <w:t xml:space="preserve"> </w:t>
-      </w:r>
-      <w:r>
-        <w:rPr>
-          <w:lang w:val="en-CA"/>
-        </w:rPr>
-        <w:t>The game is in Dr. BC mode, in which case the boss’s attacks will not damage player</w:t>
-      </w:r>
-      <w:r>
-        <w:rPr>
-          <w:lang w:val="en-CA"/>
-        </w:rPr>
-        <w:t xml:space="preserve"> </w:t>
-      </w:r>
-    </w:p>
-    <w:p>
-      <w:pPr>
-        <w:spacing w:after="0"/>
-        <w:ind w:left="1440"/>
-      </w:pPr>
-      <w:r>
-        <w:rPr>
-          <w:b/>
-          <w:bCs/>
-          <w:lang w:val="en-CA"/>
-        </w:rPr>
-        <w:t>Post conditions:</w:t>
-      </w:r>
-      <w:r>
-        <w:rPr>
-          <w:lang w:val="en-CA"/>
-        </w:rPr>
-        <w:t xml:space="preserve"> </w:t>
-      </w:r>
-      <w:r>
-        <w:rPr>
-          <w:lang w:val="en-CA"/>
-        </w:rPr>
-        <w:t xml:space="preserve">Boss is </w:t>
-      </w:r>
-      <w:proofErr w:type="gramStart"/>
-      <w:r>
-        <w:rPr>
-          <w:lang w:val="en-CA"/>
-        </w:rPr>
-        <w:t>defeated</w:t>
-      </w:r>
-      <w:proofErr w:type="gramEnd"/>
-      <w:r>
-        <w:rPr>
-          <w:lang w:val="en-CA"/>
-        </w:rPr>
-        <w:t xml:space="preserve"> and player can move onto next level</w:t>
-      </w:r>
-      <w:r>
-        <w:rPr>
-          <w:lang w:val="en-CA"/>
-        </w:rPr>
-        <w:t xml:space="preserve"> </w:t>
-      </w:r>
-    </w:p>
-    <w:p>
-      <w:pPr>
-        <w:spacing w:after="0"/>
-        <w:ind w:left="1440"/>
-      </w:pPr>
-      <w:r>
-        <w:rPr>
-          <w:b/>
-          <w:bCs/>
-          <w:lang w:val="en-CA"/>
-        </w:rPr>
+        <w:lastRenderedPageBreak/>
         <w:t>Priority:</w:t>
       </w:r>
       <w:r>
@@ -2419,7 +2541,6 @@
         </w:numPr>
       </w:pPr>
       <w:r>
-        <w:lastRenderedPageBreak/>
         <w:t>Data Flow diagram(s) from Level 0 to process description for your feature</w:t>
       </w:r>
       <w:r>
@@ -2469,32 +2590,18 @@
     </w:p>
     <w:p>
       <w:pPr>
-        <w:pStyle w:val="Heading3"/>
-        <w:ind w:left="1440"/>
-      </w:pPr>
-    </w:p>
-    <w:p>
-      <w:pPr>
         <w:ind w:left="720"/>
       </w:pPr>
       <w:r>
-        <w:fldChar w:fldCharType="begin"/>
-      </w:r>
-      <w:r>
-        <w:instrText xml:space="preserve"> INCLUDEPICTURE "/Users/aneeshashrestha/Library/Group Containers/UBF8T346G9.ms/WebArchiveCopyPasteTempFiles/com.microsoft.Word/w88oRv4MZu2nAAAAABJRU5ErkJggg==" \* MERGEFORMATINET </w:instrText>
-      </w:r>
-      <w:r>
-        <w:fldChar w:fldCharType="separate"/>
-      </w:r>
-      <w:r>
         <w:rPr>
           <w:noProof/>
         </w:rPr>
+        <w:lastRenderedPageBreak/>
         <w:drawing>
-          <wp:inline distT="0" distB="0" distL="0" distR="0" wp14:anchorId="77C2EA29" wp14:editId="7F7C22B4">
-            <wp:extent cx="5943600" cy="3589020"/>
-            <wp:effectExtent l="0" t="0" r="0" b="5080"/>
-            <wp:docPr id="608239197" name="Picture 1" descr="A computer screen shot of a diagram&#10;&#10;AI-generated content may be incorrect."/>
+          <wp:inline distT="0" distB="0" distL="0" distR="0" wp14:anchorId="399B1521" wp14:editId="2FAC87B9">
+            <wp:extent cx="5245100" cy="4762500"/>
+            <wp:effectExtent l="0" t="0" r="0" b="0"/>
+            <wp:docPr id="376187143" name="Picture 50" descr="A diagram of a system&#10;&#10;AI-generated content may be incorrect."/>
             <wp:cNvGraphicFramePr>
               <a:graphicFrameLocks xmlns:a="http://schemas.openxmlformats.org/drawingml/2006/main" noChangeAspect="1"/>
             </wp:cNvGraphicFramePr>
@@ -2502,36 +2609,29 @@
               <a:graphicData uri="http://schemas.openxmlformats.org/drawingml/2006/picture">
                 <pic:pic xmlns:pic="http://schemas.openxmlformats.org/drawingml/2006/picture">
                   <pic:nvPicPr>
-                    <pic:cNvPr id="608239197" name="Picture 1" descr="A computer screen shot of a diagram&#10;&#10;AI-generated content may be incorrect."/>
-                    <pic:cNvPicPr>
-                      <a:picLocks noChangeAspect="1" noChangeArrowheads="1"/>
-                    </pic:cNvPicPr>
+                    <pic:cNvPr id="376187143" name="Picture 50" descr="A diagram of a system&#10;&#10;AI-generated content may be incorrect."/>
+                    <pic:cNvPicPr/>
                   </pic:nvPicPr>
                   <pic:blipFill>
-                    <a:blip r:embed="rId7" cstate="print">
+                    <a:blip r:embed="rId7">
                       <a:extLst>
                         <a:ext uri="{28A0092B-C50C-407E-A947-70E740481C1C}">
                           <a14:useLocalDpi xmlns:a14="http://schemas.microsoft.com/office/drawing/2010/main" val="0"/>
                         </a:ext>
                       </a:extLst>
                     </a:blip>
-                    <a:srcRect/>
                     <a:stretch>
                       <a:fillRect/>
                     </a:stretch>
                   </pic:blipFill>
-                  <pic:spPr bwMode="auto">
+                  <pic:spPr>
                     <a:xfrm>
                       <a:off x="0" y="0"/>
-                      <a:ext cx="5943600" cy="3589020"/>
+                      <a:ext cx="5245100" cy="4762500"/>
                     </a:xfrm>
                     <a:prstGeom prst="rect">
                       <a:avLst/>
                     </a:prstGeom>
-                    <a:noFill/>
-                    <a:ln>
-                      <a:noFill/>
-                    </a:ln>
                   </pic:spPr>
                 </pic:pic>
               </a:graphicData>
@@ -2539,9 +2639,6 @@
           </wp:inline>
         </w:drawing>
       </w:r>
-      <w:r>
-        <w:fldChar w:fldCharType="end"/>
-      </w:r>
     </w:p>
     <w:p>
       <w:pPr>
@@ -2554,18 +2651,18 @@
         <mc:AlternateContent>
           <mc:Choice Requires="wpg">
             <w:drawing>
-              <wp:anchor distT="0" distB="0" distL="114300" distR="114300" simplePos="0" relativeHeight="251658240" behindDoc="0" locked="0" layoutInCell="1" allowOverlap="1" wp14:anchorId="4FEE3593" wp14:editId="5E2261CB">
+              <wp:anchor distT="0" distB="0" distL="114300" distR="114300" simplePos="0" relativeHeight="251657216" behindDoc="0" locked="0" layoutInCell="1" allowOverlap="1" wp14:anchorId="0D201B02" wp14:editId="03D09A47">
                 <wp:simplePos x="0" y="0"/>
                 <wp:positionH relativeFrom="column">
-                  <wp:posOffset>469900</wp:posOffset>
+                  <wp:posOffset>208643</wp:posOffset>
                 </wp:positionH>
                 <wp:positionV relativeFrom="paragraph">
-                  <wp:posOffset>592455</wp:posOffset>
+                  <wp:posOffset>71480</wp:posOffset>
                 </wp:positionV>
                 <wp:extent cx="5941695" cy="2758440"/>
-                <wp:effectExtent l="12700" t="1308100" r="14605" b="10160"/>
+                <wp:effectExtent l="12700" t="1282700" r="14605" b="10160"/>
                 <wp:wrapNone/>
-                <wp:docPr id="966982359" name="Group 27"/>
+                <wp:docPr id="121673469" name="Group 47"/>
                 <wp:cNvGraphicFramePr/>
                 <a:graphic xmlns:a="http://schemas.openxmlformats.org/drawingml/2006/main">
                   <a:graphicData uri="http://schemas.microsoft.com/office/word/2010/wordprocessingGroup">
@@ -2580,7 +2677,7 @@
                         </a:xfrm>
                       </wpg:grpSpPr>
                       <wps:wsp>
-                        <wps:cNvPr id="2132958568" name="Rectangular Callout 2"/>
+                        <wps:cNvPr id="94456457" name="Rectangular Callout 2"/>
                         <wps:cNvSpPr/>
                         <wps:spPr>
                           <a:xfrm>
@@ -2589,8 +2686,8 @@
                           </a:xfrm>
                           <a:prstGeom prst="wedgeRectCallout">
                             <a:avLst>
-                              <a:gd name="adj1" fmla="val 15835"/>
-                              <a:gd name="adj2" fmla="val -96749"/>
+                              <a:gd name="adj1" fmla="val 21185"/>
+                              <a:gd name="adj2" fmla="val -95749"/>
                             </a:avLst>
                           </a:prstGeom>
                         </wps:spPr>
@@ -2627,45 +2724,806 @@
                         </wps:bodyPr>
                       </wps:wsp>
                       <wpg:grpSp>
-                        <wpg:cNvPr id="1250739346" name="Group 26"/>
+                        <wpg:cNvPr id="154188050" name="Group 21"/>
                         <wpg:cNvGrpSpPr/>
                         <wpg:grpSpPr>
                           <a:xfrm>
-                            <a:off x="78740" y="173445"/>
-                            <a:ext cx="5119394" cy="2287862"/>
+                            <a:off x="74386" y="168729"/>
+                            <a:ext cx="2923241" cy="2287862"/>
                             <a:chOff x="0" y="0"/>
-                            <a:chExt cx="5119394" cy="2287862"/>
+                            <a:chExt cx="2923241" cy="2287862"/>
                           </a:xfrm>
                         </wpg:grpSpPr>
                         <wpg:grpSp>
-                          <wpg:cNvPr id="1601330710" name="Group 21"/>
+                          <wpg:cNvPr id="549173293" name="Group 18"/>
                           <wpg:cNvGrpSpPr/>
                           <wpg:grpSpPr>
                             <a:xfrm>
                               <a:off x="0" y="0"/>
-                              <a:ext cx="2923241" cy="2287862"/>
+                              <a:ext cx="1882151" cy="2287862"/>
                               <a:chOff x="0" y="0"/>
-                              <a:chExt cx="2923241" cy="2287862"/>
+                              <a:chExt cx="1882151" cy="2287862"/>
+                            </a:xfrm>
+                          </wpg:grpSpPr>
+                          <wps:wsp>
+                            <wps:cNvPr id="1197529494" name="Rounded Rectangle 5"/>
+                            <wps:cNvSpPr/>
+                            <wps:spPr>
+                              <a:xfrm>
+                                <a:off x="891241" y="0"/>
+                                <a:ext cx="790188" cy="801339"/>
+                              </a:xfrm>
+                              <a:prstGeom prst="roundRect">
+                                <a:avLst/>
+                              </a:prstGeom>
+                            </wps:spPr>
+                            <wps:style>
+                              <a:lnRef idx="2">
+                                <a:schemeClr val="dk1"/>
+                              </a:lnRef>
+                              <a:fillRef idx="1">
+                                <a:schemeClr val="lt1"/>
+                              </a:fillRef>
+                              <a:effectRef idx="0">
+                                <a:schemeClr val="dk1"/>
+                              </a:effectRef>
+                              <a:fontRef idx="minor">
+                                <a:schemeClr val="dk1"/>
+                              </a:fontRef>
+                            </wps:style>
+                            <wps:txbx>
+                              <w:txbxContent>
+                                <w:p>
+                                  <w:pPr>
+                                    <w:spacing w:after="0"/>
+                                    <w:jc w:val="center"/>
+                                  </w:pPr>
+                                  <w:r>
+                                    <w:t>5.1</w:t>
+                                  </w:r>
+                                </w:p>
+                                <w:p>
+                                  <w:pPr>
+                                    <w:spacing w:after="0"/>
+                                    <w:jc w:val="center"/>
+                                  </w:pPr>
+                                  <w:r>
+                                    <w:t>Enemy</w:t>
+                                  </w:r>
+                                  <w:r>
+                                    <w:t xml:space="preserve"> Design</w:t>
+                                  </w:r>
+                                </w:p>
+                              </w:txbxContent>
+                            </wps:txbx>
+                            <wps:bodyPr rot="0" spcFirstLastPara="0" vertOverflow="overflow" horzOverflow="overflow" vert="horz" wrap="square" lIns="91440" tIns="45720" rIns="91440" bIns="45720" numCol="1" spcCol="0" rtlCol="0" fromWordArt="0" anchor="t" anchorCtr="0" forceAA="0" compatLnSpc="1">
+                              <a:prstTxWarp prst="textNoShape">
+                                <a:avLst/>
+                              </a:prstTxWarp>
+                              <a:noAutofit/>
+                            </wps:bodyPr>
+                          </wps:wsp>
+                          <wps:wsp>
+                            <wps:cNvPr id="933235035" name="Rounded Rectangle 5"/>
+                            <wps:cNvSpPr/>
+                            <wps:spPr>
+                              <a:xfrm>
+                                <a:off x="891241" y="1461247"/>
+                                <a:ext cx="990910" cy="801339"/>
+                              </a:xfrm>
+                              <a:prstGeom prst="roundRect">
+                                <a:avLst/>
+                              </a:prstGeom>
+                            </wps:spPr>
+                            <wps:style>
+                              <a:lnRef idx="2">
+                                <a:schemeClr val="dk1"/>
+                              </a:lnRef>
+                              <a:fillRef idx="1">
+                                <a:schemeClr val="lt1"/>
+                              </a:fillRef>
+                              <a:effectRef idx="0">
+                                <a:schemeClr val="dk1"/>
+                              </a:effectRef>
+                              <a:fontRef idx="minor">
+                                <a:schemeClr val="dk1"/>
+                              </a:fontRef>
+                            </wps:style>
+                            <wps:txbx>
+                              <w:txbxContent>
+                                <w:p>
+                                  <w:pPr>
+                                    <w:spacing w:after="0"/>
+                                    <w:jc w:val="center"/>
+                                  </w:pPr>
+                                  <w:r>
+                                    <w:t>5.2</w:t>
+                                  </w:r>
+                                </w:p>
+                                <w:p>
+                                  <w:pPr>
+                                    <w:spacing w:after="0"/>
+                                    <w:jc w:val="center"/>
+                                  </w:pPr>
+                                  <w:r>
+                                    <w:t>Enemy</w:t>
+                                  </w:r>
+                                  <w:r>
+                                    <w:t xml:space="preserve"> Movement</w:t>
+                                  </w:r>
+                                </w:p>
+                              </w:txbxContent>
+                            </wps:txbx>
+                            <wps:bodyPr rot="0" spcFirstLastPara="0" vertOverflow="overflow" horzOverflow="overflow" vert="horz" wrap="square" lIns="91440" tIns="45720" rIns="91440" bIns="45720" numCol="1" spcCol="0" rtlCol="0" fromWordArt="0" anchor="t" anchorCtr="0" forceAA="0" compatLnSpc="1">
+                              <a:prstTxWarp prst="textNoShape">
+                                <a:avLst/>
+                              </a:prstTxWarp>
+                              <a:noAutofit/>
+                            </wps:bodyPr>
+                          </wps:wsp>
+                          <wpg:grpSp>
+                            <wpg:cNvPr id="1885456130" name="Group 17"/>
+                            <wpg:cNvGrpSpPr/>
+                            <wpg:grpSpPr>
+                              <a:xfrm>
+                                <a:off x="0" y="184523"/>
+                                <a:ext cx="890911" cy="2103339"/>
+                                <a:chOff x="0" y="0"/>
+                                <a:chExt cx="890911" cy="2103339"/>
+                              </a:xfrm>
+                            </wpg:grpSpPr>
+                            <wpg:grpSp>
+                              <wpg:cNvPr id="1671045422" name="Group 16"/>
+                              <wpg:cNvGrpSpPr/>
+                              <wpg:grpSpPr>
+                                <a:xfrm>
+                                  <a:off x="0" y="0"/>
+                                  <a:ext cx="890911" cy="1195369"/>
+                                  <a:chOff x="0" y="0"/>
+                                  <a:chExt cx="890911" cy="1195369"/>
+                                </a:xfrm>
+                              </wpg:grpSpPr>
+                              <wps:wsp>
+                                <wps:cNvPr id="1034367937" name="Text Box 3"/>
+                                <wps:cNvSpPr txBox="1"/>
+                                <wps:spPr>
+                                  <a:xfrm>
+                                    <a:off x="0" y="950259"/>
+                                    <a:ext cx="401443" cy="245110"/>
+                                  </a:xfrm>
+                                  <a:prstGeom prst="rect">
+                                    <a:avLst/>
+                                  </a:prstGeom>
+                                  <a:solidFill>
+                                    <a:schemeClr val="lt1"/>
+                                  </a:solidFill>
+                                  <a:ln w="6350">
+                                    <a:solidFill>
+                                      <a:prstClr val="black"/>
+                                    </a:solidFill>
+                                  </a:ln>
+                                </wps:spPr>
+                                <wps:txbx>
+                                  <w:txbxContent>
+                                    <w:p>
+                                      <w:r>
+                                        <w:t>TL5</w:t>
+                                      </w:r>
+                                    </w:p>
+                                  </w:txbxContent>
+                                </wps:txbx>
+                                <wps:bodyPr rot="0" spcFirstLastPara="0" vertOverflow="overflow" horzOverflow="overflow" vert="horz" wrap="square" lIns="91440" tIns="45720" rIns="91440" bIns="45720" numCol="1" spcCol="0" rtlCol="0" fromWordArt="0" anchor="t" anchorCtr="0" forceAA="0" compatLnSpc="1">
+                                  <a:prstTxWarp prst="textNoShape">
+                                    <a:avLst/>
+                                  </a:prstTxWarp>
+                                  <a:noAutofit/>
+                                </wps:bodyPr>
+                              </wps:wsp>
+                              <wps:wsp>
+                                <wps:cNvPr id="265902300" name="Straight Connector 8"/>
+                                <wps:cNvCnPr/>
+                                <wps:spPr>
+                                  <a:xfrm>
+                                    <a:off x="233082" y="233083"/>
+                                    <a:ext cx="0" cy="718057"/>
+                                  </a:xfrm>
+                                  <a:prstGeom prst="line">
+                                    <a:avLst/>
+                                  </a:prstGeom>
+                                </wps:spPr>
+                                <wps:style>
+                                  <a:lnRef idx="1">
+                                    <a:schemeClr val="dk1"/>
+                                  </a:lnRef>
+                                  <a:fillRef idx="0">
+                                    <a:schemeClr val="dk1"/>
+                                  </a:fillRef>
+                                  <a:effectRef idx="0">
+                                    <a:schemeClr val="dk1"/>
+                                  </a:effectRef>
+                                  <a:fontRef idx="minor">
+                                    <a:schemeClr val="tx1"/>
+                                  </a:fontRef>
+                                </wps:style>
+                                <wps:bodyPr/>
+                              </wps:wsp>
+                              <wps:wsp>
+                                <wps:cNvPr id="1712077805" name="Straight Arrow Connector 9"/>
+                                <wps:cNvCnPr/>
+                                <wps:spPr>
+                                  <a:xfrm>
+                                    <a:off x="233082" y="238312"/>
+                                    <a:ext cx="657829" cy="1792"/>
+                                  </a:xfrm>
+                                  <a:prstGeom prst="straightConnector1">
+                                    <a:avLst/>
+                                  </a:prstGeom>
+                                  <a:ln>
+                                    <a:tailEnd type="triangle"/>
+                                  </a:ln>
+                                </wps:spPr>
+                                <wps:style>
+                                  <a:lnRef idx="1">
+                                    <a:schemeClr val="dk1"/>
+                                  </a:lnRef>
+                                  <a:fillRef idx="0">
+                                    <a:schemeClr val="dk1"/>
+                                  </a:fillRef>
+                                  <a:effectRef idx="0">
+                                    <a:schemeClr val="dk1"/>
+                                  </a:effectRef>
+                                  <a:fontRef idx="minor">
+                                    <a:schemeClr val="tx1"/>
+                                  </a:fontRef>
+                                </wps:style>
+                                <wps:bodyPr/>
+                              </wps:wsp>
+                              <wps:wsp>
+                                <wps:cNvPr id="2020659181" name="Text Box 10"/>
+                                <wps:cNvSpPr txBox="1"/>
+                                <wps:spPr>
+                                  <a:xfrm>
+                                    <a:off x="192741" y="0"/>
+                                    <a:ext cx="610870" cy="270056"/>
+                                  </a:xfrm>
+                                  <a:prstGeom prst="rect">
+                                    <a:avLst/>
+                                  </a:prstGeom>
+                                  <a:noFill/>
+                                  <a:ln w="6350">
+                                    <a:noFill/>
+                                  </a:ln>
+                                </wps:spPr>
+                                <wps:txbx>
+                                  <w:txbxContent>
+                                    <w:p>
+                                      <w:r>
+                                        <w:t>design</w:t>
+                                      </w:r>
+                                    </w:p>
+                                  </w:txbxContent>
+                                </wps:txbx>
+                                <wps:bodyPr rot="0" spcFirstLastPara="0" vertOverflow="overflow" horzOverflow="overflow" vert="horz" wrap="square" lIns="91440" tIns="45720" rIns="91440" bIns="45720" numCol="1" spcCol="0" rtlCol="0" fromWordArt="0" anchor="t" anchorCtr="0" forceAA="0" compatLnSpc="1">
+                                  <a:prstTxWarp prst="textNoShape">
+                                    <a:avLst/>
+                                  </a:prstTxWarp>
+                                  <a:noAutofit/>
+                                </wps:bodyPr>
+                              </wps:wsp>
+                            </wpg:grpSp>
+                            <wpg:grpSp>
+                              <wpg:cNvPr id="1605171904" name="Group 15"/>
+                              <wpg:cNvGrpSpPr/>
+                              <wpg:grpSpPr>
+                                <a:xfrm>
+                                  <a:off x="188259" y="1196789"/>
+                                  <a:ext cx="698170" cy="906550"/>
+                                  <a:chOff x="0" y="0"/>
+                                  <a:chExt cx="698170" cy="906550"/>
+                                </a:xfrm>
+                              </wpg:grpSpPr>
+                              <wps:wsp>
+                                <wps:cNvPr id="1932089771" name="Straight Connector 8"/>
+                                <wps:cNvCnPr/>
+                                <wps:spPr>
+                                  <a:xfrm>
+                                    <a:off x="44823" y="0"/>
+                                    <a:ext cx="0" cy="687424"/>
+                                  </a:xfrm>
+                                  <a:prstGeom prst="line">
+                                    <a:avLst/>
+                                  </a:prstGeom>
+                                </wps:spPr>
+                                <wps:style>
+                                  <a:lnRef idx="1">
+                                    <a:schemeClr val="dk1"/>
+                                  </a:lnRef>
+                                  <a:fillRef idx="0">
+                                    <a:schemeClr val="dk1"/>
+                                  </a:fillRef>
+                                  <a:effectRef idx="0">
+                                    <a:schemeClr val="dk1"/>
+                                  </a:effectRef>
+                                  <a:fontRef idx="minor">
+                                    <a:schemeClr val="tx1"/>
+                                  </a:fontRef>
+                                </wps:style>
+                                <wps:bodyPr/>
+                              </wps:wsp>
+                              <wps:wsp>
+                                <wps:cNvPr id="472009959" name="Straight Arrow Connector 9"/>
+                                <wps:cNvCnPr/>
+                                <wps:spPr>
+                                  <a:xfrm>
+                                    <a:off x="40341" y="691029"/>
+                                    <a:ext cx="657829" cy="0"/>
+                                  </a:xfrm>
+                                  <a:prstGeom prst="straightConnector1">
+                                    <a:avLst/>
+                                  </a:prstGeom>
+                                  <a:ln>
+                                    <a:tailEnd type="triangle"/>
+                                  </a:ln>
+                                </wps:spPr>
+                                <wps:style>
+                                  <a:lnRef idx="1">
+                                    <a:schemeClr val="dk1"/>
+                                  </a:lnRef>
+                                  <a:fillRef idx="0">
+                                    <a:schemeClr val="dk1"/>
+                                  </a:fillRef>
+                                  <a:effectRef idx="0">
+                                    <a:schemeClr val="dk1"/>
+                                  </a:effectRef>
+                                  <a:fontRef idx="minor">
+                                    <a:schemeClr val="tx1"/>
+                                  </a:fontRef>
+                                </wps:style>
+                                <wps:bodyPr/>
+                              </wps:wsp>
+                              <wps:wsp>
+                                <wps:cNvPr id="1510519366" name="Text Box 10"/>
+                                <wps:cNvSpPr txBox="1"/>
+                                <wps:spPr>
+                                  <a:xfrm>
+                                    <a:off x="0" y="636494"/>
+                                    <a:ext cx="610870" cy="270056"/>
+                                  </a:xfrm>
+                                  <a:prstGeom prst="rect">
+                                    <a:avLst/>
+                                  </a:prstGeom>
+                                  <a:noFill/>
+                                  <a:ln w="6350">
+                                    <a:noFill/>
+                                  </a:ln>
+                                </wps:spPr>
+                                <wps:txbx>
+                                  <w:txbxContent>
+                                    <w:p>
+                                      <w:r>
+                                        <w:t>design</w:t>
+                                      </w:r>
+                                    </w:p>
+                                  </w:txbxContent>
+                                </wps:txbx>
+                                <wps:bodyPr rot="0" spcFirstLastPara="0" vertOverflow="overflow" horzOverflow="overflow" vert="horz" wrap="square" lIns="91440" tIns="45720" rIns="91440" bIns="45720" numCol="1" spcCol="0" rtlCol="0" fromWordArt="0" anchor="t" anchorCtr="0" forceAA="0" compatLnSpc="1">
+                                  <a:prstTxWarp prst="textNoShape">
+                                    <a:avLst/>
+                                  </a:prstTxWarp>
+                                  <a:noAutofit/>
+                                </wps:bodyPr>
+                              </wps:wsp>
+                            </wpg:grpSp>
+                          </wpg:grpSp>
+                        </wpg:grpSp>
+                        <wpg:grpSp>
+                          <wpg:cNvPr id="1197017839" name="Group 19"/>
+                          <wpg:cNvGrpSpPr/>
+                          <wpg:grpSpPr>
+                            <a:xfrm>
+                              <a:off x="1680882" y="747"/>
+                              <a:ext cx="1242359" cy="589544"/>
+                              <a:chOff x="0" y="0"/>
+                              <a:chExt cx="1242359" cy="589544"/>
+                            </a:xfrm>
+                          </wpg:grpSpPr>
+                          <wps:wsp>
+                            <wps:cNvPr id="326133553" name="Straight Connector 11"/>
+                            <wps:cNvCnPr/>
+                            <wps:spPr>
+                              <a:xfrm>
+                                <a:off x="0" y="237565"/>
+                                <a:ext cx="1239301" cy="0"/>
+                              </a:xfrm>
+                              <a:prstGeom prst="line">
+                                <a:avLst/>
+                              </a:prstGeom>
+                            </wps:spPr>
+                            <wps:style>
+                              <a:lnRef idx="1">
+                                <a:schemeClr val="dk1"/>
+                              </a:lnRef>
+                              <a:fillRef idx="0">
+                                <a:schemeClr val="dk1"/>
+                              </a:fillRef>
+                              <a:effectRef idx="0">
+                                <a:schemeClr val="dk1"/>
+                              </a:effectRef>
+                              <a:fontRef idx="minor">
+                                <a:schemeClr val="tx1"/>
+                              </a:fontRef>
+                            </wps:style>
+                            <wps:bodyPr/>
+                          </wps:wsp>
+                          <wps:wsp>
+                            <wps:cNvPr id="1804475703" name="Straight Arrow Connector 9"/>
+                            <wps:cNvCnPr/>
+                            <wps:spPr>
+                              <a:xfrm>
+                                <a:off x="1242359" y="242047"/>
+                                <a:ext cx="0" cy="347497"/>
+                              </a:xfrm>
+                              <a:prstGeom prst="straightConnector1">
+                                <a:avLst/>
+                              </a:prstGeom>
+                              <a:ln>
+                                <a:tailEnd type="triangle"/>
+                              </a:ln>
+                            </wps:spPr>
+                            <wps:style>
+                              <a:lnRef idx="1">
+                                <a:schemeClr val="dk1"/>
+                              </a:lnRef>
+                              <a:fillRef idx="0">
+                                <a:schemeClr val="dk1"/>
+                              </a:fillRef>
+                              <a:effectRef idx="0">
+                                <a:schemeClr val="dk1"/>
+                              </a:effectRef>
+                              <a:fontRef idx="minor">
+                                <a:schemeClr val="tx1"/>
+                              </a:fontRef>
+                            </wps:style>
+                            <wps:bodyPr/>
+                          </wps:wsp>
+                          <wps:wsp>
+                            <wps:cNvPr id="872927427" name="Text Box 10"/>
+                            <wps:cNvSpPr txBox="1"/>
+                            <wps:spPr>
+                              <a:xfrm>
+                                <a:off x="210671" y="0"/>
+                                <a:ext cx="757325" cy="304410"/>
+                              </a:xfrm>
+                              <a:prstGeom prst="rect">
+                                <a:avLst/>
+                              </a:prstGeom>
+                              <a:noFill/>
+                              <a:ln w="6350">
+                                <a:noFill/>
+                              </a:ln>
+                            </wps:spPr>
+                            <wps:txbx>
+                              <w:txbxContent>
+                                <w:p>
+                                  <w:pPr>
+                                    <w:rPr>
+                                      <w:sz w:val="21"/>
+                                      <w:szCs w:val="21"/>
+                                    </w:rPr>
+                                  </w:pPr>
+                                  <w:r>
+                                    <w:rPr>
+                                      <w:sz w:val="21"/>
+                                      <w:szCs w:val="21"/>
+                                    </w:rPr>
+                                    <w:t>Combine</w:t>
+                                  </w:r>
+                                </w:p>
+                              </w:txbxContent>
+                            </wps:txbx>
+                            <wps:bodyPr rot="0" spcFirstLastPara="0" vertOverflow="overflow" horzOverflow="overflow" vert="horz" wrap="square" lIns="91440" tIns="45720" rIns="91440" bIns="45720" numCol="1" spcCol="0" rtlCol="0" fromWordArt="0" anchor="t" anchorCtr="0" forceAA="0" compatLnSpc="1">
+                              <a:prstTxWarp prst="textNoShape">
+                                <a:avLst/>
+                              </a:prstTxWarp>
+                              <a:noAutofit/>
+                            </wps:bodyPr>
+                          </wps:wsp>
+                        </wpg:grpSp>
+                        <wpg:grpSp>
+                          <wpg:cNvPr id="602548076" name="Group 20"/>
+                          <wpg:cNvGrpSpPr/>
+                          <wpg:grpSpPr>
+                            <a:xfrm>
+                              <a:off x="1878106" y="1456018"/>
+                              <a:ext cx="1044439" cy="758621"/>
+                              <a:chOff x="0" y="0"/>
+                              <a:chExt cx="1044439" cy="758621"/>
+                            </a:xfrm>
+                          </wpg:grpSpPr>
+                          <wps:wsp>
+                            <wps:cNvPr id="1507258537" name="Straight Connector 11"/>
+                            <wps:cNvCnPr/>
+                            <wps:spPr>
+                              <a:xfrm>
+                                <a:off x="0" y="512482"/>
+                                <a:ext cx="1043644" cy="3132"/>
+                              </a:xfrm>
+                              <a:prstGeom prst="line">
+                                <a:avLst/>
+                              </a:prstGeom>
+                            </wps:spPr>
+                            <wps:style>
+                              <a:lnRef idx="1">
+                                <a:schemeClr val="dk1"/>
+                              </a:lnRef>
+                              <a:fillRef idx="0">
+                                <a:schemeClr val="dk1"/>
+                              </a:fillRef>
+                              <a:effectRef idx="0">
+                                <a:schemeClr val="dk1"/>
+                              </a:effectRef>
+                              <a:fontRef idx="minor">
+                                <a:schemeClr val="tx1"/>
+                              </a:fontRef>
+                            </wps:style>
+                            <wps:bodyPr/>
+                          </wps:wsp>
+                          <wps:wsp>
+                            <wps:cNvPr id="1628194748" name="Straight Arrow Connector 9"/>
+                            <wps:cNvCnPr/>
+                            <wps:spPr>
+                              <a:xfrm flipV="1">
+                                <a:off x="1040653" y="0"/>
+                                <a:ext cx="3786" cy="516103"/>
+                              </a:xfrm>
+                              <a:prstGeom prst="straightConnector1">
+                                <a:avLst/>
+                              </a:prstGeom>
+                              <a:ln>
+                                <a:tailEnd type="triangle"/>
+                              </a:ln>
+                            </wps:spPr>
+                            <wps:style>
+                              <a:lnRef idx="1">
+                                <a:schemeClr val="dk1"/>
+                              </a:lnRef>
+                              <a:fillRef idx="0">
+                                <a:schemeClr val="dk1"/>
+                              </a:fillRef>
+                              <a:effectRef idx="0">
+                                <a:schemeClr val="dk1"/>
+                              </a:effectRef>
+                              <a:fontRef idx="minor">
+                                <a:schemeClr val="tx1"/>
+                              </a:fontRef>
+                            </wps:style>
+                            <wps:bodyPr/>
+                          </wps:wsp>
+                          <wps:wsp>
+                            <wps:cNvPr id="1026245893" name="Text Box 10"/>
+                            <wps:cNvSpPr txBox="1"/>
+                            <wps:spPr>
+                              <a:xfrm>
+                                <a:off x="125506" y="454211"/>
+                                <a:ext cx="757325" cy="304410"/>
+                              </a:xfrm>
+                              <a:prstGeom prst="rect">
+                                <a:avLst/>
+                              </a:prstGeom>
+                              <a:noFill/>
+                              <a:ln w="6350">
+                                <a:noFill/>
+                              </a:ln>
+                            </wps:spPr>
+                            <wps:txbx>
+                              <w:txbxContent>
+                                <w:p>
+                                  <w:pPr>
+                                    <w:rPr>
+                                      <w:sz w:val="21"/>
+                                      <w:szCs w:val="21"/>
+                                    </w:rPr>
+                                  </w:pPr>
+                                  <w:r>
+                                    <w:rPr>
+                                      <w:sz w:val="21"/>
+                                      <w:szCs w:val="21"/>
+                                    </w:rPr>
+                                    <w:t>Combine</w:t>
+                                  </w:r>
+                                </w:p>
+                              </w:txbxContent>
+                            </wps:txbx>
+                            <wps:bodyPr rot="0" spcFirstLastPara="0" vertOverflow="overflow" horzOverflow="overflow" vert="horz" wrap="square" lIns="91440" tIns="45720" rIns="91440" bIns="45720" numCol="1" spcCol="0" rtlCol="0" fromWordArt="0" anchor="t" anchorCtr="0" forceAA="0" compatLnSpc="1">
+                              <a:prstTxWarp prst="textNoShape">
+                                <a:avLst/>
+                              </a:prstTxWarp>
+                              <a:noAutofit/>
+                            </wps:bodyPr>
+                          </wps:wsp>
+                        </wpg:grpSp>
+                      </wpg:grpSp>
+                      <wpg:grpSp>
+                        <wpg:cNvPr id="1044779343" name="Group 24"/>
+                        <wpg:cNvGrpSpPr/>
+                        <wpg:grpSpPr>
+                          <a:xfrm>
+                            <a:off x="2351314" y="299358"/>
+                            <a:ext cx="2852070" cy="2047433"/>
+                            <a:chOff x="0" y="0"/>
+                            <a:chExt cx="2852070" cy="2047433"/>
+                          </a:xfrm>
+                        </wpg:grpSpPr>
+                        <wps:wsp>
+                          <wps:cNvPr id="1800803371" name="Rounded Rectangle 5"/>
+                          <wps:cNvSpPr/>
+                          <wps:spPr>
+                            <a:xfrm>
+                              <a:off x="2061882" y="0"/>
+                              <a:ext cx="790188" cy="801339"/>
+                            </a:xfrm>
+                            <a:prstGeom prst="roundRect">
+                              <a:avLst/>
+                            </a:prstGeom>
+                          </wps:spPr>
+                          <wps:style>
+                            <a:lnRef idx="2">
+                              <a:schemeClr val="dk1"/>
+                            </a:lnRef>
+                            <a:fillRef idx="1">
+                              <a:schemeClr val="lt1"/>
+                            </a:fillRef>
+                            <a:effectRef idx="0">
+                              <a:schemeClr val="dk1"/>
+                            </a:effectRef>
+                            <a:fontRef idx="minor">
+                              <a:schemeClr val="dk1"/>
+                            </a:fontRef>
+                          </wps:style>
+                          <wps:txbx>
+                            <w:txbxContent>
+                              <w:p>
+                                <w:pPr>
+                                  <w:spacing w:after="0"/>
+                                  <w:jc w:val="center"/>
+                                </w:pPr>
+                                <w:r>
+                                  <w:t>5.4</w:t>
+                                </w:r>
+                              </w:p>
+                              <w:p>
+                                <w:pPr>
+                                  <w:spacing w:after="0"/>
+                                  <w:jc w:val="center"/>
+                                </w:pPr>
+                                <w:r>
+                                  <w:t>Deal Damage</w:t>
+                                </w:r>
+                              </w:p>
+                            </w:txbxContent>
+                          </wps:txbx>
+                          <wps:bodyPr rot="0" spcFirstLastPara="0" vertOverflow="overflow" horzOverflow="overflow" vert="horz" wrap="square" lIns="91440" tIns="45720" rIns="91440" bIns="45720" numCol="1" spcCol="0" rtlCol="0" fromWordArt="0" anchor="t" anchorCtr="0" forceAA="0" compatLnSpc="1">
+                            <a:prstTxWarp prst="textNoShape">
+                              <a:avLst/>
+                            </a:prstTxWarp>
+                            <a:noAutofit/>
+                          </wps:bodyPr>
+                        </wps:wsp>
+                        <wps:wsp>
+                          <wps:cNvPr id="2130952414" name="Rounded Rectangle 5"/>
+                          <wps:cNvSpPr/>
+                          <wps:spPr>
+                            <a:xfrm>
+                              <a:off x="2061882" y="1246094"/>
+                              <a:ext cx="790188" cy="801339"/>
+                            </a:xfrm>
+                            <a:prstGeom prst="roundRect">
+                              <a:avLst/>
+                            </a:prstGeom>
+                          </wps:spPr>
+                          <wps:style>
+                            <a:lnRef idx="2">
+                              <a:schemeClr val="dk1"/>
+                            </a:lnRef>
+                            <a:fillRef idx="1">
+                              <a:schemeClr val="lt1"/>
+                            </a:fillRef>
+                            <a:effectRef idx="0">
+                              <a:schemeClr val="dk1"/>
+                            </a:effectRef>
+                            <a:fontRef idx="minor">
+                              <a:schemeClr val="dk1"/>
+                            </a:fontRef>
+                          </wps:style>
+                          <wps:txbx>
+                            <w:txbxContent>
+                              <w:p>
+                                <w:pPr>
+                                  <w:spacing w:after="0"/>
+                                  <w:jc w:val="center"/>
+                                </w:pPr>
+                                <w:r>
+                                  <w:t>5.5</w:t>
+                                </w:r>
+                              </w:p>
+                              <w:p>
+                                <w:pPr>
+                                  <w:spacing w:after="0"/>
+                                  <w:jc w:val="center"/>
+                                </w:pPr>
+                                <w:r>
+                                  <w:t>Take Damage</w:t>
+                                </w:r>
+                              </w:p>
+                            </w:txbxContent>
+                          </wps:txbx>
+                          <wps:bodyPr rot="0" spcFirstLastPara="0" vertOverflow="overflow" horzOverflow="overflow" vert="horz" wrap="square" lIns="91440" tIns="45720" rIns="91440" bIns="45720" numCol="1" spcCol="0" rtlCol="0" fromWordArt="0" anchor="t" anchorCtr="0" forceAA="0" compatLnSpc="1">
+                            <a:prstTxWarp prst="textNoShape">
+                              <a:avLst/>
+                            </a:prstTxWarp>
+                            <a:noAutofit/>
+                          </wps:bodyPr>
+                        </wps:wsp>
+                        <wps:wsp>
+                          <wps:cNvPr id="439769869" name="Straight Arrow Connector 13"/>
+                          <wps:cNvCnPr/>
+                          <wps:spPr>
+                            <a:xfrm>
+                              <a:off x="1345452" y="942041"/>
+                              <a:ext cx="751715" cy="353652"/>
+                            </a:xfrm>
+                            <a:prstGeom prst="straightConnector1">
+                              <a:avLst/>
+                            </a:prstGeom>
+                            <a:ln>
+                              <a:tailEnd type="triangle"/>
+                            </a:ln>
+                          </wps:spPr>
+                          <wps:style>
+                            <a:lnRef idx="1">
+                              <a:schemeClr val="dk1"/>
+                            </a:lnRef>
+                            <a:fillRef idx="0">
+                              <a:schemeClr val="dk1"/>
+                            </a:fillRef>
+                            <a:effectRef idx="0">
+                              <a:schemeClr val="dk1"/>
+                            </a:effectRef>
+                            <a:fontRef idx="minor">
+                              <a:schemeClr val="tx1"/>
+                            </a:fontRef>
+                          </wps:style>
+                          <wps:bodyPr/>
+                        </wps:wsp>
+                        <wpg:grpSp>
+                          <wpg:cNvPr id="1050912470" name="Group 23"/>
+                          <wpg:cNvGrpSpPr/>
+                          <wpg:grpSpPr>
+                            <a:xfrm>
+                              <a:off x="0" y="415365"/>
+                              <a:ext cx="2071401" cy="914347"/>
+                              <a:chOff x="0" y="0"/>
+                              <a:chExt cx="2071401" cy="914347"/>
                             </a:xfrm>
                           </wpg:grpSpPr>
                           <wpg:grpSp>
-                            <wpg:cNvPr id="1550949601" name="Group 18"/>
+                            <wpg:cNvPr id="1742668737" name="Group 22"/>
                             <wpg:cNvGrpSpPr/>
                             <wpg:grpSpPr>
                               <a:xfrm>
-                                <a:off x="0" y="0"/>
-                                <a:ext cx="1882151" cy="2287862"/>
+                                <a:off x="0" y="46318"/>
+                                <a:ext cx="2062394" cy="868029"/>
                                 <a:chOff x="0" y="0"/>
-                                <a:chExt cx="1882151" cy="2287862"/>
+                                <a:chExt cx="2062394" cy="868029"/>
                               </a:xfrm>
                             </wpg:grpSpPr>
                             <wps:wsp>
-                              <wps:cNvPr id="557670705" name="Rounded Rectangle 5"/>
+                              <wps:cNvPr id="1150238047" name="Rounded Rectangle 5"/>
                               <wps:cNvSpPr/>
                               <wps:spPr>
                                 <a:xfrm>
-                                  <a:off x="891241" y="0"/>
-                                  <a:ext cx="790188" cy="801339"/>
+                                  <a:off x="0" y="0"/>
+                                  <a:ext cx="1347749" cy="868029"/>
                                 </a:xfrm>
                                 <a:prstGeom prst="roundRect">
                                   <a:avLst/>
@@ -2693,7 +3551,7 @@
                                       <w:jc w:val="center"/>
                                     </w:pPr>
                                     <w:r>
-                                      <w:t>5.1</w:t>
+                                      <w:t>5.3</w:t>
                                     </w:r>
                                   </w:p>
                                   <w:p>
@@ -2702,7 +3560,10 @@
                                       <w:jc w:val="center"/>
                                     </w:pPr>
                                     <w:r>
-                                      <w:t>Boss Design</w:t>
+                                      <w:t>Enemy</w:t>
+                                    </w:r>
+                                    <w:r>
+                                      <w:t xml:space="preserve"> interaction with player</w:t>
                                     </w:r>
                                   </w:p>
                                 </w:txbxContent>
@@ -2715,361 +3576,12 @@
                               </wps:bodyPr>
                             </wps:wsp>
                             <wps:wsp>
-                              <wps:cNvPr id="857861699" name="Rounded Rectangle 5"/>
-                              <wps:cNvSpPr/>
-                              <wps:spPr>
-                                <a:xfrm>
-                                  <a:off x="891241" y="1461247"/>
-                                  <a:ext cx="990910" cy="801339"/>
-                                </a:xfrm>
-                                <a:prstGeom prst="roundRect">
-                                  <a:avLst/>
-                                </a:prstGeom>
-                              </wps:spPr>
-                              <wps:style>
-                                <a:lnRef idx="2">
-                                  <a:schemeClr val="dk1"/>
-                                </a:lnRef>
-                                <a:fillRef idx="1">
-                                  <a:schemeClr val="lt1"/>
-                                </a:fillRef>
-                                <a:effectRef idx="0">
-                                  <a:schemeClr val="dk1"/>
-                                </a:effectRef>
-                                <a:fontRef idx="minor">
-                                  <a:schemeClr val="dk1"/>
-                                </a:fontRef>
-                              </wps:style>
-                              <wps:txbx>
-                                <w:txbxContent>
-                                  <w:p>
-                                    <w:pPr>
-                                      <w:spacing w:after="0"/>
-                                      <w:jc w:val="center"/>
-                                    </w:pPr>
-                                    <w:r>
-                                      <w:t>5.2</w:t>
-                                    </w:r>
-                                  </w:p>
-                                  <w:p>
-                                    <w:pPr>
-                                      <w:spacing w:after="0"/>
-                                      <w:jc w:val="center"/>
-                                    </w:pPr>
-                                    <w:r>
-                                      <w:t>Boss Movement</w:t>
-                                    </w:r>
-                                  </w:p>
-                                </w:txbxContent>
-                              </wps:txbx>
-                              <wps:bodyPr rot="0" spcFirstLastPara="0" vertOverflow="overflow" horzOverflow="overflow" vert="horz" wrap="square" lIns="91440" tIns="45720" rIns="91440" bIns="45720" numCol="1" spcCol="0" rtlCol="0" fromWordArt="0" anchor="t" anchorCtr="0" forceAA="0" compatLnSpc="1">
-                                <a:prstTxWarp prst="textNoShape">
-                                  <a:avLst/>
-                                </a:prstTxWarp>
-                                <a:noAutofit/>
-                              </wps:bodyPr>
-                            </wps:wsp>
-                            <wpg:grpSp>
-                              <wpg:cNvPr id="1573390178" name="Group 17"/>
-                              <wpg:cNvGrpSpPr/>
-                              <wpg:grpSpPr>
-                                <a:xfrm>
-                                  <a:off x="0" y="184523"/>
-                                  <a:ext cx="890911" cy="2103339"/>
-                                  <a:chOff x="0" y="0"/>
-                                  <a:chExt cx="890911" cy="2103339"/>
-                                </a:xfrm>
-                              </wpg:grpSpPr>
-                              <wpg:grpSp>
-                                <wpg:cNvPr id="735193212" name="Group 16"/>
-                                <wpg:cNvGrpSpPr/>
-                                <wpg:grpSpPr>
-                                  <a:xfrm>
-                                    <a:off x="0" y="0"/>
-                                    <a:ext cx="890911" cy="1195369"/>
-                                    <a:chOff x="0" y="0"/>
-                                    <a:chExt cx="890911" cy="1195369"/>
-                                  </a:xfrm>
-                                </wpg:grpSpPr>
-                                <wps:wsp>
-                                  <wps:cNvPr id="986424721" name="Text Box 3"/>
-                                  <wps:cNvSpPr txBox="1"/>
-                                  <wps:spPr>
-                                    <a:xfrm>
-                                      <a:off x="0" y="950259"/>
-                                      <a:ext cx="401443" cy="245110"/>
-                                    </a:xfrm>
-                                    <a:prstGeom prst="rect">
-                                      <a:avLst/>
-                                    </a:prstGeom>
-                                    <a:solidFill>
-                                      <a:schemeClr val="lt1"/>
-                                    </a:solidFill>
-                                    <a:ln w="6350">
-                                      <a:solidFill>
-                                        <a:prstClr val="black"/>
-                                      </a:solidFill>
-                                    </a:ln>
-                                  </wps:spPr>
-                                  <wps:txbx>
-                                    <w:txbxContent>
-                                      <w:p>
-                                        <w:r>
-                                          <w:t>TL5</w:t>
-                                        </w:r>
-                                      </w:p>
-                                    </w:txbxContent>
-                                  </wps:txbx>
-                                  <wps:bodyPr rot="0" spcFirstLastPara="0" vertOverflow="overflow" horzOverflow="overflow" vert="horz" wrap="square" lIns="91440" tIns="45720" rIns="91440" bIns="45720" numCol="1" spcCol="0" rtlCol="0" fromWordArt="0" anchor="t" anchorCtr="0" forceAA="0" compatLnSpc="1">
-                                    <a:prstTxWarp prst="textNoShape">
-                                      <a:avLst/>
-                                    </a:prstTxWarp>
-                                    <a:noAutofit/>
-                                  </wps:bodyPr>
-                                </wps:wsp>
-                                <wps:wsp>
-                                  <wps:cNvPr id="1342980797" name="Straight Connector 8"/>
-                                  <wps:cNvCnPr/>
-                                  <wps:spPr>
-                                    <a:xfrm>
-                                      <a:off x="233082" y="233083"/>
-                                      <a:ext cx="0" cy="718057"/>
-                                    </a:xfrm>
-                                    <a:prstGeom prst="line">
-                                      <a:avLst/>
-                                    </a:prstGeom>
-                                  </wps:spPr>
-                                  <wps:style>
-                                    <a:lnRef idx="1">
-                                      <a:schemeClr val="dk1"/>
-                                    </a:lnRef>
-                                    <a:fillRef idx="0">
-                                      <a:schemeClr val="dk1"/>
-                                    </a:fillRef>
-                                    <a:effectRef idx="0">
-                                      <a:schemeClr val="dk1"/>
-                                    </a:effectRef>
-                                    <a:fontRef idx="minor">
-                                      <a:schemeClr val="tx1"/>
-                                    </a:fontRef>
-                                  </wps:style>
-                                  <wps:bodyPr/>
-                                </wps:wsp>
-                                <wps:wsp>
-                                  <wps:cNvPr id="1201817139" name="Straight Arrow Connector 9"/>
-                                  <wps:cNvCnPr/>
-                                  <wps:spPr>
-                                    <a:xfrm>
-                                      <a:off x="233082" y="238312"/>
-                                      <a:ext cx="657829" cy="1792"/>
-                                    </a:xfrm>
-                                    <a:prstGeom prst="straightConnector1">
-                                      <a:avLst/>
-                                    </a:prstGeom>
-                                    <a:ln>
-                                      <a:tailEnd type="triangle"/>
-                                    </a:ln>
-                                  </wps:spPr>
-                                  <wps:style>
-                                    <a:lnRef idx="1">
-                                      <a:schemeClr val="dk1"/>
-                                    </a:lnRef>
-                                    <a:fillRef idx="0">
-                                      <a:schemeClr val="dk1"/>
-                                    </a:fillRef>
-                                    <a:effectRef idx="0">
-                                      <a:schemeClr val="dk1"/>
-                                    </a:effectRef>
-                                    <a:fontRef idx="minor">
-                                      <a:schemeClr val="tx1"/>
-                                    </a:fontRef>
-                                  </wps:style>
-                                  <wps:bodyPr/>
-                                </wps:wsp>
-                                <wps:wsp>
-                                  <wps:cNvPr id="538129568" name="Text Box 10"/>
-                                  <wps:cNvSpPr txBox="1"/>
-                                  <wps:spPr>
-                                    <a:xfrm>
-                                      <a:off x="192741" y="0"/>
-                                      <a:ext cx="610870" cy="270056"/>
-                                    </a:xfrm>
-                                    <a:prstGeom prst="rect">
-                                      <a:avLst/>
-                                    </a:prstGeom>
-                                    <a:noFill/>
-                                    <a:ln w="6350">
-                                      <a:noFill/>
-                                    </a:ln>
-                                  </wps:spPr>
-                                  <wps:txbx>
-                                    <w:txbxContent>
-                                      <w:p>
-                                        <w:r>
-                                          <w:t>design</w:t>
-                                        </w:r>
-                                      </w:p>
-                                    </w:txbxContent>
-                                  </wps:txbx>
-                                  <wps:bodyPr rot="0" spcFirstLastPara="0" vertOverflow="overflow" horzOverflow="overflow" vert="horz" wrap="square" lIns="91440" tIns="45720" rIns="91440" bIns="45720" numCol="1" spcCol="0" rtlCol="0" fromWordArt="0" anchor="t" anchorCtr="0" forceAA="0" compatLnSpc="1">
-                                    <a:prstTxWarp prst="textNoShape">
-                                      <a:avLst/>
-                                    </a:prstTxWarp>
-                                    <a:noAutofit/>
-                                  </wps:bodyPr>
-                                </wps:wsp>
-                              </wpg:grpSp>
-                              <wpg:grpSp>
-                                <wpg:cNvPr id="1715078266" name="Group 15"/>
-                                <wpg:cNvGrpSpPr/>
-                                <wpg:grpSpPr>
-                                  <a:xfrm>
-                                    <a:off x="188259" y="1196789"/>
-                                    <a:ext cx="698170" cy="906550"/>
-                                    <a:chOff x="0" y="0"/>
-                                    <a:chExt cx="698170" cy="906550"/>
-                                  </a:xfrm>
-                                </wpg:grpSpPr>
-                                <wps:wsp>
-                                  <wps:cNvPr id="1843003463" name="Straight Connector 8"/>
-                                  <wps:cNvCnPr/>
-                                  <wps:spPr>
-                                    <a:xfrm>
-                                      <a:off x="44823" y="0"/>
-                                      <a:ext cx="0" cy="687424"/>
-                                    </a:xfrm>
-                                    <a:prstGeom prst="line">
-                                      <a:avLst/>
-                                    </a:prstGeom>
-                                  </wps:spPr>
-                                  <wps:style>
-                                    <a:lnRef idx="1">
-                                      <a:schemeClr val="dk1"/>
-                                    </a:lnRef>
-                                    <a:fillRef idx="0">
-                                      <a:schemeClr val="dk1"/>
-                                    </a:fillRef>
-                                    <a:effectRef idx="0">
-                                      <a:schemeClr val="dk1"/>
-                                    </a:effectRef>
-                                    <a:fontRef idx="minor">
-                                      <a:schemeClr val="tx1"/>
-                                    </a:fontRef>
-                                  </wps:style>
-                                  <wps:bodyPr/>
-                                </wps:wsp>
-                                <wps:wsp>
-                                  <wps:cNvPr id="683057338" name="Straight Arrow Connector 9"/>
-                                  <wps:cNvCnPr/>
-                                  <wps:spPr>
-                                    <a:xfrm>
-                                      <a:off x="40341" y="691029"/>
-                                      <a:ext cx="657829" cy="0"/>
-                                    </a:xfrm>
-                                    <a:prstGeom prst="straightConnector1">
-                                      <a:avLst/>
-                                    </a:prstGeom>
-                                    <a:ln>
-                                      <a:tailEnd type="triangle"/>
-                                    </a:ln>
-                                  </wps:spPr>
-                                  <wps:style>
-                                    <a:lnRef idx="1">
-                                      <a:schemeClr val="dk1"/>
-                                    </a:lnRef>
-                                    <a:fillRef idx="0">
-                                      <a:schemeClr val="dk1"/>
-                                    </a:fillRef>
-                                    <a:effectRef idx="0">
-                                      <a:schemeClr val="dk1"/>
-                                    </a:effectRef>
-                                    <a:fontRef idx="minor">
-                                      <a:schemeClr val="tx1"/>
-                                    </a:fontRef>
-                                  </wps:style>
-                                  <wps:bodyPr/>
-                                </wps:wsp>
-                                <wps:wsp>
-                                  <wps:cNvPr id="254005540" name="Text Box 10"/>
-                                  <wps:cNvSpPr txBox="1"/>
-                                  <wps:spPr>
-                                    <a:xfrm>
-                                      <a:off x="0" y="636494"/>
-                                      <a:ext cx="610870" cy="270056"/>
-                                    </a:xfrm>
-                                    <a:prstGeom prst="rect">
-                                      <a:avLst/>
-                                    </a:prstGeom>
-                                    <a:noFill/>
-                                    <a:ln w="6350">
-                                      <a:noFill/>
-                                    </a:ln>
-                                  </wps:spPr>
-                                  <wps:txbx>
-                                    <w:txbxContent>
-                                      <w:p>
-                                        <w:r>
-                                          <w:t>design</w:t>
-                                        </w:r>
-                                      </w:p>
-                                    </w:txbxContent>
-                                  </wps:txbx>
-                                  <wps:bodyPr rot="0" spcFirstLastPara="0" vertOverflow="overflow" horzOverflow="overflow" vert="horz" wrap="square" lIns="91440" tIns="45720" rIns="91440" bIns="45720" numCol="1" spcCol="0" rtlCol="0" fromWordArt="0" anchor="t" anchorCtr="0" forceAA="0" compatLnSpc="1">
-                                    <a:prstTxWarp prst="textNoShape">
-                                      <a:avLst/>
-                                    </a:prstTxWarp>
-                                    <a:noAutofit/>
-                                  </wps:bodyPr>
-                                </wps:wsp>
-                              </wpg:grpSp>
-                            </wpg:grpSp>
-                          </wpg:grpSp>
-                          <wpg:grpSp>
-                            <wpg:cNvPr id="722836629" name="Group 19"/>
-                            <wpg:cNvGrpSpPr/>
-                            <wpg:grpSpPr>
-                              <a:xfrm>
-                                <a:off x="1680882" y="747"/>
-                                <a:ext cx="1242359" cy="589544"/>
-                                <a:chOff x="0" y="0"/>
-                                <a:chExt cx="1242359" cy="589544"/>
-                              </a:xfrm>
-                            </wpg:grpSpPr>
-                            <wps:wsp>
-                              <wps:cNvPr id="1364068725" name="Straight Connector 11"/>
+                              <wps:cNvPr id="1428526597" name="Straight Arrow Connector 13"/>
                               <wps:cNvCnPr/>
                               <wps:spPr>
-                                <a:xfrm>
-                                  <a:off x="0" y="237565"/>
-                                  <a:ext cx="1239301" cy="0"/>
-                                </a:xfrm>
-                                <a:prstGeom prst="line">
-                                  <a:avLst/>
-                                </a:prstGeom>
-                              </wps:spPr>
-                              <wps:style>
-                                <a:lnRef idx="1">
-                                  <a:schemeClr val="dk1"/>
-                                </a:lnRef>
-                                <a:fillRef idx="0">
-                                  <a:schemeClr val="dk1"/>
-                                </a:fillRef>
-                                <a:effectRef idx="0">
-                                  <a:schemeClr val="dk1"/>
-                                </a:effectRef>
-                                <a:fontRef idx="minor">
-                                  <a:schemeClr val="tx1"/>
-                                </a:fontRef>
-                              </wps:style>
-                              <wps:bodyPr/>
-                            </wps:wsp>
-                            <wps:wsp>
-                              <wps:cNvPr id="612811744" name="Straight Arrow Connector 9"/>
-                              <wps:cNvCnPr/>
-                              <wps:spPr>
-                                <a:xfrm>
-                                  <a:off x="1242359" y="242047"/>
-                                  <a:ext cx="0" cy="347497"/>
+                                <a:xfrm flipV="1">
+                                  <a:off x="1345452" y="109817"/>
+                                  <a:ext cx="716942" cy="140245"/>
                                 </a:xfrm>
                                 <a:prstGeom prst="straightConnector1">
                                   <a:avLst/>
@@ -3094,485 +3606,13 @@
                               </wps:style>
                               <wps:bodyPr/>
                             </wps:wsp>
-                            <wps:wsp>
-                              <wps:cNvPr id="44793937" name="Text Box 10"/>
-                              <wps:cNvSpPr txBox="1"/>
-                              <wps:spPr>
-                                <a:xfrm>
-                                  <a:off x="210671" y="0"/>
-                                  <a:ext cx="757325" cy="304410"/>
-                                </a:xfrm>
-                                <a:prstGeom prst="rect">
-                                  <a:avLst/>
-                                </a:prstGeom>
-                                <a:noFill/>
-                                <a:ln w="6350">
-                                  <a:noFill/>
-                                </a:ln>
-                              </wps:spPr>
-                              <wps:txbx>
-                                <w:txbxContent>
-                                  <w:p>
-                                    <w:pPr>
-                                      <w:rPr>
-                                        <w:sz w:val="21"/>
-                                        <w:szCs w:val="21"/>
-                                      </w:rPr>
-                                    </w:pPr>
-                                    <w:r>
-                                      <w:rPr>
-                                        <w:sz w:val="21"/>
-                                        <w:szCs w:val="21"/>
-                                      </w:rPr>
-                                      <w:t>Combine</w:t>
-                                    </w:r>
-                                  </w:p>
-                                </w:txbxContent>
-                              </wps:txbx>
-                              <wps:bodyPr rot="0" spcFirstLastPara="0" vertOverflow="overflow" horzOverflow="overflow" vert="horz" wrap="square" lIns="91440" tIns="45720" rIns="91440" bIns="45720" numCol="1" spcCol="0" rtlCol="0" fromWordArt="0" anchor="t" anchorCtr="0" forceAA="0" compatLnSpc="1">
-                                <a:prstTxWarp prst="textNoShape">
-                                  <a:avLst/>
-                                </a:prstTxWarp>
-                                <a:noAutofit/>
-                              </wps:bodyPr>
-                            </wps:wsp>
-                          </wpg:grpSp>
-                          <wpg:grpSp>
-                            <wpg:cNvPr id="1749580292" name="Group 20"/>
-                            <wpg:cNvGrpSpPr/>
-                            <wpg:grpSpPr>
-                              <a:xfrm>
-                                <a:off x="1878106" y="1456018"/>
-                                <a:ext cx="1044439" cy="758621"/>
-                                <a:chOff x="0" y="0"/>
-                                <a:chExt cx="1044439" cy="758621"/>
-                              </a:xfrm>
-                            </wpg:grpSpPr>
-                            <wps:wsp>
-                              <wps:cNvPr id="1013835654" name="Straight Connector 11"/>
-                              <wps:cNvCnPr/>
-                              <wps:spPr>
-                                <a:xfrm>
-                                  <a:off x="0" y="512482"/>
-                                  <a:ext cx="1043644" cy="3132"/>
-                                </a:xfrm>
-                                <a:prstGeom prst="line">
-                                  <a:avLst/>
-                                </a:prstGeom>
-                              </wps:spPr>
-                              <wps:style>
-                                <a:lnRef idx="1">
-                                  <a:schemeClr val="dk1"/>
-                                </a:lnRef>
-                                <a:fillRef idx="0">
-                                  <a:schemeClr val="dk1"/>
-                                </a:fillRef>
-                                <a:effectRef idx="0">
-                                  <a:schemeClr val="dk1"/>
-                                </a:effectRef>
-                                <a:fontRef idx="minor">
-                                  <a:schemeClr val="tx1"/>
-                                </a:fontRef>
-                              </wps:style>
-                              <wps:bodyPr/>
-                            </wps:wsp>
-                            <wps:wsp>
-                              <wps:cNvPr id="900851558" name="Straight Arrow Connector 9"/>
-                              <wps:cNvCnPr/>
-                              <wps:spPr>
-                                <a:xfrm flipV="1">
-                                  <a:off x="1040653" y="0"/>
-                                  <a:ext cx="3786" cy="516103"/>
-                                </a:xfrm>
-                                <a:prstGeom prst="straightConnector1">
-                                  <a:avLst/>
-                                </a:prstGeom>
-                                <a:ln>
-                                  <a:tailEnd type="triangle"/>
-                                </a:ln>
-                              </wps:spPr>
-                              <wps:style>
-                                <a:lnRef idx="1">
-                                  <a:schemeClr val="dk1"/>
-                                </a:lnRef>
-                                <a:fillRef idx="0">
-                                  <a:schemeClr val="dk1"/>
-                                </a:fillRef>
-                                <a:effectRef idx="0">
-                                  <a:schemeClr val="dk1"/>
-                                </a:effectRef>
-                                <a:fontRef idx="minor">
-                                  <a:schemeClr val="tx1"/>
-                                </a:fontRef>
-                              </wps:style>
-                              <wps:bodyPr/>
-                            </wps:wsp>
-                            <wps:wsp>
-                              <wps:cNvPr id="1194338101" name="Text Box 10"/>
-                              <wps:cNvSpPr txBox="1"/>
-                              <wps:spPr>
-                                <a:xfrm>
-                                  <a:off x="125506" y="454211"/>
-                                  <a:ext cx="757325" cy="304410"/>
-                                </a:xfrm>
-                                <a:prstGeom prst="rect">
-                                  <a:avLst/>
-                                </a:prstGeom>
-                                <a:noFill/>
-                                <a:ln w="6350">
-                                  <a:noFill/>
-                                </a:ln>
-                              </wps:spPr>
-                              <wps:txbx>
-                                <w:txbxContent>
-                                  <w:p>
-                                    <w:pPr>
-                                      <w:rPr>
-                                        <w:sz w:val="21"/>
-                                        <w:szCs w:val="21"/>
-                                      </w:rPr>
-                                    </w:pPr>
-                                    <w:r>
-                                      <w:rPr>
-                                        <w:sz w:val="21"/>
-                                        <w:szCs w:val="21"/>
-                                      </w:rPr>
-                                      <w:t>Combine</w:t>
-                                    </w:r>
-                                  </w:p>
-                                </w:txbxContent>
-                              </wps:txbx>
-                              <wps:bodyPr rot="0" spcFirstLastPara="0" vertOverflow="overflow" horzOverflow="overflow" vert="horz" wrap="square" lIns="91440" tIns="45720" rIns="91440" bIns="45720" numCol="1" spcCol="0" rtlCol="0" fromWordArt="0" anchor="t" anchorCtr="0" forceAA="0" compatLnSpc="1">
-                                <a:prstTxWarp prst="textNoShape">
-                                  <a:avLst/>
-                                </a:prstTxWarp>
-                                <a:noAutofit/>
-                              </wps:bodyPr>
-                            </wps:wsp>
-                          </wpg:grpSp>
-                        </wpg:grpSp>
-                        <wpg:grpSp>
-                          <wpg:cNvPr id="1058891333" name="Group 25"/>
-                          <wpg:cNvGrpSpPr/>
-                          <wpg:grpSpPr>
-                            <a:xfrm>
-                              <a:off x="2267324" y="129988"/>
-                              <a:ext cx="2852070" cy="2047433"/>
-                              <a:chOff x="0" y="0"/>
-                              <a:chExt cx="2852070" cy="2047433"/>
-                            </a:xfrm>
-                          </wpg:grpSpPr>
-                          <wpg:grpSp>
-                            <wpg:cNvPr id="1069503496" name="Group 24"/>
-                            <wpg:cNvGrpSpPr/>
-                            <wpg:grpSpPr>
-                              <a:xfrm>
-                                <a:off x="0" y="0"/>
-                                <a:ext cx="2852070" cy="2047433"/>
-                                <a:chOff x="0" y="0"/>
-                                <a:chExt cx="2852070" cy="2047433"/>
-                              </a:xfrm>
-                            </wpg:grpSpPr>
-                            <wps:wsp>
-                              <wps:cNvPr id="2023677654" name="Rounded Rectangle 5"/>
-                              <wps:cNvSpPr/>
-                              <wps:spPr>
-                                <a:xfrm>
-                                  <a:off x="2061882" y="0"/>
-                                  <a:ext cx="790188" cy="801339"/>
-                                </a:xfrm>
-                                <a:prstGeom prst="roundRect">
-                                  <a:avLst/>
-                                </a:prstGeom>
-                              </wps:spPr>
-                              <wps:style>
-                                <a:lnRef idx="2">
-                                  <a:schemeClr val="dk1"/>
-                                </a:lnRef>
-                                <a:fillRef idx="1">
-                                  <a:schemeClr val="lt1"/>
-                                </a:fillRef>
-                                <a:effectRef idx="0">
-                                  <a:schemeClr val="dk1"/>
-                                </a:effectRef>
-                                <a:fontRef idx="minor">
-                                  <a:schemeClr val="dk1"/>
-                                </a:fontRef>
-                              </wps:style>
-                              <wps:txbx>
-                                <w:txbxContent>
-                                  <w:p>
-                                    <w:pPr>
-                                      <w:spacing w:after="0"/>
-                                      <w:jc w:val="center"/>
-                                    </w:pPr>
-                                    <w:r>
-                                      <w:t>5.4</w:t>
-                                    </w:r>
-                                  </w:p>
-                                  <w:p>
-                                    <w:pPr>
-                                      <w:spacing w:after="0"/>
-                                      <w:jc w:val="center"/>
-                                    </w:pPr>
-                                    <w:r>
-                                      <w:t>Deal Damage</w:t>
-                                    </w:r>
-                                  </w:p>
-                                </w:txbxContent>
-                              </wps:txbx>
-                              <wps:bodyPr rot="0" spcFirstLastPara="0" vertOverflow="overflow" horzOverflow="overflow" vert="horz" wrap="square" lIns="91440" tIns="45720" rIns="91440" bIns="45720" numCol="1" spcCol="0" rtlCol="0" fromWordArt="0" anchor="t" anchorCtr="0" forceAA="0" compatLnSpc="1">
-                                <a:prstTxWarp prst="textNoShape">
-                                  <a:avLst/>
-                                </a:prstTxWarp>
-                                <a:noAutofit/>
-                              </wps:bodyPr>
-                            </wps:wsp>
-                            <wps:wsp>
-                              <wps:cNvPr id="176934264" name="Rounded Rectangle 5"/>
-                              <wps:cNvSpPr/>
-                              <wps:spPr>
-                                <a:xfrm>
-                                  <a:off x="2061882" y="1246094"/>
-                                  <a:ext cx="790188" cy="801339"/>
-                                </a:xfrm>
-                                <a:prstGeom prst="roundRect">
-                                  <a:avLst/>
-                                </a:prstGeom>
-                              </wps:spPr>
-                              <wps:style>
-                                <a:lnRef idx="2">
-                                  <a:schemeClr val="dk1"/>
-                                </a:lnRef>
-                                <a:fillRef idx="1">
-                                  <a:schemeClr val="lt1"/>
-                                </a:fillRef>
-                                <a:effectRef idx="0">
-                                  <a:schemeClr val="dk1"/>
-                                </a:effectRef>
-                                <a:fontRef idx="minor">
-                                  <a:schemeClr val="dk1"/>
-                                </a:fontRef>
-                              </wps:style>
-                              <wps:txbx>
-                                <w:txbxContent>
-                                  <w:p>
-                                    <w:pPr>
-                                      <w:spacing w:after="0"/>
-                                      <w:jc w:val="center"/>
-                                    </w:pPr>
-                                    <w:r>
-                                      <w:t>5.5</w:t>
-                                    </w:r>
-                                  </w:p>
-                                  <w:p>
-                                    <w:pPr>
-                                      <w:spacing w:after="0"/>
-                                      <w:jc w:val="center"/>
-                                    </w:pPr>
-                                    <w:r>
-                                      <w:t>Take Damage</w:t>
-                                    </w:r>
-                                  </w:p>
-                                </w:txbxContent>
-                              </wps:txbx>
-                              <wps:bodyPr rot="0" spcFirstLastPara="0" vertOverflow="overflow" horzOverflow="overflow" vert="horz" wrap="square" lIns="91440" tIns="45720" rIns="91440" bIns="45720" numCol="1" spcCol="0" rtlCol="0" fromWordArt="0" anchor="t" anchorCtr="0" forceAA="0" compatLnSpc="1">
-                                <a:prstTxWarp prst="textNoShape">
-                                  <a:avLst/>
-                                </a:prstTxWarp>
-                                <a:noAutofit/>
-                              </wps:bodyPr>
-                            </wps:wsp>
-                            <wps:wsp>
-                              <wps:cNvPr id="1704212395" name="Straight Arrow Connector 13"/>
-                              <wps:cNvCnPr/>
-                              <wps:spPr>
-                                <a:xfrm>
-                                  <a:off x="1345452" y="942041"/>
-                                  <a:ext cx="751715" cy="353652"/>
-                                </a:xfrm>
-                                <a:prstGeom prst="straightConnector1">
-                                  <a:avLst/>
-                                </a:prstGeom>
-                                <a:ln>
-                                  <a:tailEnd type="triangle"/>
-                                </a:ln>
-                              </wps:spPr>
-                              <wps:style>
-                                <a:lnRef idx="1">
-                                  <a:schemeClr val="dk1"/>
-                                </a:lnRef>
-                                <a:fillRef idx="0">
-                                  <a:schemeClr val="dk1"/>
-                                </a:fillRef>
-                                <a:effectRef idx="0">
-                                  <a:schemeClr val="dk1"/>
-                                </a:effectRef>
-                                <a:fontRef idx="minor">
-                                  <a:schemeClr val="tx1"/>
-                                </a:fontRef>
-                              </wps:style>
-                              <wps:bodyPr/>
-                            </wps:wsp>
-                            <wpg:grpSp>
-                              <wpg:cNvPr id="1054149166" name="Group 23"/>
-                              <wpg:cNvGrpSpPr/>
-                              <wpg:grpSpPr>
-                                <a:xfrm>
-                                  <a:off x="0" y="415365"/>
-                                  <a:ext cx="2071401" cy="914347"/>
-                                  <a:chOff x="0" y="0"/>
-                                  <a:chExt cx="2071401" cy="914347"/>
-                                </a:xfrm>
-                              </wpg:grpSpPr>
-                              <wpg:grpSp>
-                                <wpg:cNvPr id="627019663" name="Group 22"/>
-                                <wpg:cNvGrpSpPr/>
-                                <wpg:grpSpPr>
-                                  <a:xfrm>
-                                    <a:off x="0" y="46318"/>
-                                    <a:ext cx="2062394" cy="868029"/>
-                                    <a:chOff x="0" y="0"/>
-                                    <a:chExt cx="2062394" cy="868029"/>
-                                  </a:xfrm>
-                                </wpg:grpSpPr>
-                                <wps:wsp>
-                                  <wps:cNvPr id="437019962" name="Rounded Rectangle 5"/>
-                                  <wps:cNvSpPr/>
-                                  <wps:spPr>
-                                    <a:xfrm>
-                                      <a:off x="0" y="0"/>
-                                      <a:ext cx="1347749" cy="868029"/>
-                                    </a:xfrm>
-                                    <a:prstGeom prst="roundRect">
-                                      <a:avLst/>
-                                    </a:prstGeom>
-                                  </wps:spPr>
-                                  <wps:style>
-                                    <a:lnRef idx="2">
-                                      <a:schemeClr val="dk1"/>
-                                    </a:lnRef>
-                                    <a:fillRef idx="1">
-                                      <a:schemeClr val="lt1"/>
-                                    </a:fillRef>
-                                    <a:effectRef idx="0">
-                                      <a:schemeClr val="dk1"/>
-                                    </a:effectRef>
-                                    <a:fontRef idx="minor">
-                                      <a:schemeClr val="dk1"/>
-                                    </a:fontRef>
-                                  </wps:style>
-                                  <wps:txbx>
-                                    <w:txbxContent>
-                                      <w:p>
-                                        <w:pPr>
-                                          <w:spacing w:after="0"/>
-                                          <w:jc w:val="center"/>
-                                        </w:pPr>
-                                        <w:r>
-                                          <w:t>5.3</w:t>
-                                        </w:r>
-                                      </w:p>
-                                      <w:p>
-                                        <w:pPr>
-                                          <w:spacing w:after="0"/>
-                                          <w:jc w:val="center"/>
-                                        </w:pPr>
-                                        <w:r>
-                                          <w:t>Boss interaction with player</w:t>
-                                        </w:r>
-                                      </w:p>
-                                    </w:txbxContent>
-                                  </wps:txbx>
-                                  <wps:bodyPr rot="0" spcFirstLastPara="0" vertOverflow="overflow" horzOverflow="overflow" vert="horz" wrap="square" lIns="91440" tIns="45720" rIns="91440" bIns="45720" numCol="1" spcCol="0" rtlCol="0" fromWordArt="0" anchor="t" anchorCtr="0" forceAA="0" compatLnSpc="1">
-                                    <a:prstTxWarp prst="textNoShape">
-                                      <a:avLst/>
-                                    </a:prstTxWarp>
-                                    <a:noAutofit/>
-                                  </wps:bodyPr>
-                                </wps:wsp>
-                                <wps:wsp>
-                                  <wps:cNvPr id="2131969426" name="Straight Arrow Connector 13"/>
-                                  <wps:cNvCnPr/>
-                                  <wps:spPr>
-                                    <a:xfrm flipV="1">
-                                      <a:off x="1345452" y="109817"/>
-                                      <a:ext cx="716942" cy="140245"/>
-                                    </a:xfrm>
-                                    <a:prstGeom prst="straightConnector1">
-                                      <a:avLst/>
-                                    </a:prstGeom>
-                                    <a:ln>
-                                      <a:tailEnd type="triangle"/>
-                                    </a:ln>
-                                  </wps:spPr>
-                                  <wps:style>
-                                    <a:lnRef idx="1">
-                                      <a:schemeClr val="dk1"/>
-                                    </a:lnRef>
-                                    <a:fillRef idx="0">
-                                      <a:schemeClr val="dk1"/>
-                                    </a:fillRef>
-                                    <a:effectRef idx="0">
-                                      <a:schemeClr val="dk1"/>
-                                    </a:effectRef>
-                                    <a:fontRef idx="minor">
-                                      <a:schemeClr val="tx1"/>
-                                    </a:fontRef>
-                                  </wps:style>
-                                  <wps:bodyPr/>
-                                </wps:wsp>
-                              </wpg:grpSp>
-                              <wps:wsp>
-                                <wps:cNvPr id="25363814" name="Text Box 10"/>
-                                <wps:cNvSpPr txBox="1"/>
-                                <wps:spPr>
-                                  <a:xfrm rot="20833879">
-                                    <a:off x="1314076" y="0"/>
-                                    <a:ext cx="757325" cy="304410"/>
-                                  </a:xfrm>
-                                  <a:prstGeom prst="rect">
-                                    <a:avLst/>
-                                  </a:prstGeom>
-                                  <a:noFill/>
-                                  <a:ln w="6350">
-                                    <a:noFill/>
-                                  </a:ln>
-                                </wps:spPr>
-                                <wps:txbx>
-                                  <w:txbxContent>
-                                    <w:p>
-                                      <w:pPr>
-                                        <w:rPr>
-                                          <w:sz w:val="21"/>
-                                          <w:szCs w:val="21"/>
-                                        </w:rPr>
-                                      </w:pPr>
-                                      <w:r>
-                                        <w:rPr>
-                                          <w:sz w:val="21"/>
-                                          <w:szCs w:val="21"/>
-                                        </w:rPr>
-                                        <w:t>interacts</w:t>
-                                      </w:r>
-                                    </w:p>
-                                  </w:txbxContent>
-                                </wps:txbx>
-                                <wps:bodyPr rot="0" spcFirstLastPara="0" vertOverflow="overflow" horzOverflow="overflow" vert="horz" wrap="square" lIns="91440" tIns="45720" rIns="91440" bIns="45720" numCol="1" spcCol="0" rtlCol="0" fromWordArt="0" anchor="t" anchorCtr="0" forceAA="0" compatLnSpc="1">
-                                  <a:prstTxWarp prst="textNoShape">
-                                    <a:avLst/>
-                                  </a:prstTxWarp>
-                                  <a:noAutofit/>
-                                </wps:bodyPr>
-                              </wps:wsp>
-                            </wpg:grpSp>
                           </wpg:grpSp>
                           <wps:wsp>
-                            <wps:cNvPr id="632943011" name="Text Box 10"/>
+                            <wps:cNvPr id="327345518" name="Text Box 10"/>
                             <wps:cNvSpPr txBox="1"/>
                             <wps:spPr>
-                              <a:xfrm rot="1625170">
-                                <a:off x="1435100" y="953994"/>
+                              <a:xfrm rot="20833879">
+                                <a:off x="1314076" y="0"/>
                                 <a:ext cx="757325" cy="304410"/>
                               </a:xfrm>
                               <a:prstGeom prst="rect">
@@ -3614,18 +3654,12 @@
                     </wpg:wgp>
                   </a:graphicData>
                 </a:graphic>
-                <wp14:sizeRelH relativeFrom="page">
-                  <wp14:pctWidth>0</wp14:pctWidth>
-                </wp14:sizeRelH>
-                <wp14:sizeRelV relativeFrom="page">
-                  <wp14:pctHeight>0</wp14:pctHeight>
-                </wp14:sizeRelV>
               </wp:anchor>
             </w:drawing>
           </mc:Choice>
           <mc:Fallback>
             <w:pict>
-              <v:group w14:anchorId="4FEE3593" id="Group 27" o:spid="_x0000_s1036" style="position:absolute;left:0;text-align:left;margin-left:37pt;margin-top:46.65pt;width:467.85pt;height:217.2pt;z-index:251658240" coordsize="59416,27584" o:gfxdata="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">
+              <v:group w14:anchorId="0D201B02" id="Group 47" o:spid="_x0000_s1036" style="position:absolute;left:0;text-align:left;margin-left:16.45pt;margin-top:5.65pt;width:467.85pt;height:217.2pt;z-index:251657216" coordsize="59416,27584" o:gfxdata="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">
                 <v:shapetype id="_x0000_t61" coordsize="21600,21600" o:spt="61" adj="1350,25920" path="m,l0@8@12@24,0@9,,21600@6,21600@15@27@7,21600,21600,21600,21600@9@18@30,21600@8,21600,0@7,0@21@33@6,xe">
                   <v:stroke joinstyle="miter"/>
                   <v:formulas>
@@ -3671,7 +3705,7 @@
                     <v:h position="#0,#1"/>
                   </v:handles>
                 </v:shapetype>
-                <v:shape id="Rectangular Callout 2" o:spid="_x0000_s1037" type="#_x0000_t61" style="position:absolute;width:59416;height:27584;visibility:visible;mso-wrap-style:square;v-text-anchor:middle" o:gfxdata="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" adj="14220,-10098" fillcolor="#4f81bd [3204]" strokecolor="#0a121c [484]" strokeweight="2pt">
+                <v:shape id="Rectangular Callout 2" o:spid="_x0000_s1037" type="#_x0000_t61" style="position:absolute;width:59416;height:27584;visibility:visible;mso-wrap-style:square;v-text-anchor:middle" o:gfxdata="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" adj="15376,-9882" fillcolor="#4f81bd [3204]" strokecolor="#0a121c [484]" strokeweight="2pt">
                   <v:textbox>
                     <w:txbxContent>
                       <w:p>
@@ -3682,10 +3716,224 @@
                     </w:txbxContent>
                   </v:textbox>
                 </v:shape>
-                <v:group id="Group 26" o:spid="_x0000_s1038" style="position:absolute;left:787;top:1734;width:51194;height:22879" coordsize="51193,22878" o:gfxdata="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">
-                  <v:group id="Group 21" o:spid="_x0000_s1039" style="position:absolute;width:29232;height:22878" coordsize="29232,22878" o:gfxdata="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">
-                    <v:group id="Group 18" o:spid="_x0000_s1040" style="position:absolute;width:18821;height:22878" coordsize="18821,22878" o:gfxdata="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">
-                      <v:roundrect id="Rounded Rectangle 5" o:spid="_x0000_s1041" style="position:absolute;left:8912;width:7902;height:8013;visibility:visible;mso-wrap-style:square;v-text-anchor:top" arcsize="10923f" o:gfxdata="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" fillcolor="white [3201]" strokecolor="black [3200]" strokeweight="2pt">
+                <v:group id="Group 21" o:spid="_x0000_s1038" style="position:absolute;left:743;top:1687;width:29233;height:22878" coordsize="29232,22878" o:gfxdata="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">
+                  <v:group id="Group 18" o:spid="_x0000_s1039" style="position:absolute;width:18821;height:22878" coordsize="18821,22878" o:gfxdata="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">
+                    <v:roundrect id="Rounded Rectangle 5" o:spid="_x0000_s1040" style="position:absolute;left:8912;width:7902;height:8013;visibility:visible;mso-wrap-style:square;v-text-anchor:top" arcsize="10923f" o:gfxdata="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" fillcolor="white [3201]" strokecolor="black [3200]" strokeweight="2pt">
+                      <v:textbox>
+                        <w:txbxContent>
+                          <w:p>
+                            <w:pPr>
+                              <w:spacing w:after="0"/>
+                              <w:jc w:val="center"/>
+                            </w:pPr>
+                            <w:r>
+                              <w:t>5.1</w:t>
+                            </w:r>
+                          </w:p>
+                          <w:p>
+                            <w:pPr>
+                              <w:spacing w:after="0"/>
+                              <w:jc w:val="center"/>
+                            </w:pPr>
+                            <w:r>
+                              <w:t>Enemy</w:t>
+                            </w:r>
+                            <w:r>
+                              <w:t xml:space="preserve"> Design</w:t>
+                            </w:r>
+                          </w:p>
+                        </w:txbxContent>
+                      </v:textbox>
+                    </v:roundrect>
+                    <v:roundrect id="Rounded Rectangle 5" o:spid="_x0000_s1041" style="position:absolute;left:8912;top:14612;width:9909;height:8013;visibility:visible;mso-wrap-style:square;v-text-anchor:top" arcsize="10923f" o:gfxdata="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" fillcolor="white [3201]" strokecolor="black [3200]" strokeweight="2pt">
+                      <v:textbox>
+                        <w:txbxContent>
+                          <w:p>
+                            <w:pPr>
+                              <w:spacing w:after="0"/>
+                              <w:jc w:val="center"/>
+                            </w:pPr>
+                            <w:r>
+                              <w:t>5.2</w:t>
+                            </w:r>
+                          </w:p>
+                          <w:p>
+                            <w:pPr>
+                              <w:spacing w:after="0"/>
+                              <w:jc w:val="center"/>
+                            </w:pPr>
+                            <w:r>
+                              <w:t>Enemy</w:t>
+                            </w:r>
+                            <w:r>
+                              <w:t xml:space="preserve"> Movement</w:t>
+                            </w:r>
+                          </w:p>
+                        </w:txbxContent>
+                      </v:textbox>
+                    </v:roundrect>
+                    <v:group id="Group 17" o:spid="_x0000_s1042" style="position:absolute;top:1845;width:8909;height:21033" coordsize="8909,21033" o:gfxdata="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">
+                      <v:group id="Group 16" o:spid="_x0000_s1043" style="position:absolute;width:8909;height:11953" coordsize="8909,11953" o:gfxdata="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">
+                        <v:shape id="Text Box 3" o:spid="_x0000_s1044" type="#_x0000_t202" style="position:absolute;top:9502;width:4014;height:2451;visibility:visible;mso-wrap-style:square;v-text-anchor:top" o:gfxdata="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" fillcolor="white [3201]" strokeweight=".5pt">
+                          <v:textbox>
+                            <w:txbxContent>
+                              <w:p>
+                                <w:r>
+                                  <w:t>TL5</w:t>
+                                </w:r>
+                              </w:p>
+                            </w:txbxContent>
+                          </v:textbox>
+                        </v:shape>
+                        <v:line id="Straight Connector 8" o:spid="_x0000_s1045" style="position:absolute;visibility:visible;mso-wrap-style:square" from="2330,2330" to="2330,9511" o:connectortype="straight" o:gfxdata="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" strokecolor="black [3040]"/>
+                        <v:shapetype id="_x0000_t32" coordsize="21600,21600" o:spt="32" o:oned="t" path="m,l21600,21600e" filled="f">
+                          <v:path arrowok="t" fillok="f" o:connecttype="none"/>
+                          <o:lock v:ext="edit" shapetype="t"/>
+                        </v:shapetype>
+                        <v:shape id="Straight Arrow Connector 9" o:spid="_x0000_s1046" type="#_x0000_t32" style="position:absolute;left:2330;top:2383;width:6579;height:18;visibility:visible;mso-wrap-style:square" o:connectortype="straight" o:gfxdata="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" strokecolor="black [3040]">
+                          <v:stroke endarrow="block"/>
+                        </v:shape>
+                        <v:shape id="_x0000_s1047" type="#_x0000_t202" style="position:absolute;left:1927;width:6109;height:2700;visibility:visible;mso-wrap-style:square;v-text-anchor:top" o:gfxdata="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" filled="f" stroked="f" strokeweight=".5pt">
+                          <v:textbox>
+                            <w:txbxContent>
+                              <w:p>
+                                <w:r>
+                                  <w:t>design</w:t>
+                                </w:r>
+                              </w:p>
+                            </w:txbxContent>
+                          </v:textbox>
+                        </v:shape>
+                      </v:group>
+                      <v:group id="Group 15" o:spid="_x0000_s1048" style="position:absolute;left:1882;top:11967;width:6982;height:9066" coordsize="6981,9065" o:gfxdata="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">
+                        <v:line id="Straight Connector 8" o:spid="_x0000_s1049" style="position:absolute;visibility:visible;mso-wrap-style:square" from="448,0" to="448,6874" o:connectortype="straight" o:gfxdata="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" strokecolor="black [3040]"/>
+                        <v:shape id="Straight Arrow Connector 9" o:spid="_x0000_s1050" type="#_x0000_t32" style="position:absolute;left:403;top:6910;width:6578;height:0;visibility:visible;mso-wrap-style:square" o:connectortype="straight" o:gfxdata="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" strokecolor="black [3040]">
+                          <v:stroke endarrow="block"/>
+                        </v:shape>
+                        <v:shape id="_x0000_s1051" type="#_x0000_t202" style="position:absolute;top:6364;width:6108;height:2701;visibility:visible;mso-wrap-style:square;v-text-anchor:top" o:gfxdata="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" filled="f" stroked="f" strokeweight=".5pt">
+                          <v:textbox>
+                            <w:txbxContent>
+                              <w:p>
+                                <w:r>
+                                  <w:t>design</w:t>
+                                </w:r>
+                              </w:p>
+                            </w:txbxContent>
+                          </v:textbox>
+                        </v:shape>
+                      </v:group>
+                    </v:group>
+                  </v:group>
+                  <v:group id="Group 19" o:spid="_x0000_s1052" style="position:absolute;left:16808;top:7;width:12424;height:5895" coordsize="12423,5895" o:gfxdata="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">
+                    <v:line id="Straight Connector 11" o:spid="_x0000_s1053" style="position:absolute;visibility:visible;mso-wrap-style:square" from="0,2375" to="12393,2375" o:connectortype="straight" o:gfxdata="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" strokecolor="black [3040]"/>
+                    <v:shape id="Straight Arrow Connector 9" o:spid="_x0000_s1054" type="#_x0000_t32" style="position:absolute;left:12423;top:2420;width:0;height:3475;visibility:visible;mso-wrap-style:square" o:connectortype="straight" o:gfxdata="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" strokecolor="black [3040]">
+                      <v:stroke endarrow="block"/>
+                    </v:shape>
+                    <v:shape id="_x0000_s1055" type="#_x0000_t202" style="position:absolute;left:2106;width:7573;height:3044;visibility:visible;mso-wrap-style:square;v-text-anchor:top" o:gfxdata="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" filled="f" stroked="f" strokeweight=".5pt">
+                      <v:textbox>
+                        <w:txbxContent>
+                          <w:p>
+                            <w:pPr>
+                              <w:rPr>
+                                <w:sz w:val="21"/>
+                                <w:szCs w:val="21"/>
+                              </w:rPr>
+                            </w:pPr>
+                            <w:r>
+                              <w:rPr>
+                                <w:sz w:val="21"/>
+                                <w:szCs w:val="21"/>
+                              </w:rPr>
+                              <w:t>Combine</w:t>
+                            </w:r>
+                          </w:p>
+                        </w:txbxContent>
+                      </v:textbox>
+                    </v:shape>
+                  </v:group>
+                  <v:group id="Group 20" o:spid="_x0000_s1056" style="position:absolute;left:18781;top:14560;width:10444;height:7586" coordsize="10444,7586" o:gfxdata="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">
+                    <v:line id="Straight Connector 11" o:spid="_x0000_s1057" style="position:absolute;visibility:visible;mso-wrap-style:square" from="0,5124" to="10436,5156" o:connectortype="straight" o:gfxdata="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" strokecolor="black [3040]"/>
+                    <v:shape id="Straight Arrow Connector 9" o:spid="_x0000_s1058" type="#_x0000_t32" style="position:absolute;left:10406;width:38;height:5161;flip:y;visibility:visible;mso-wrap-style:square" o:connectortype="straight" o:gfxdata="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" strokecolor="black [3040]">
+                      <v:stroke endarrow="block"/>
+                    </v:shape>
+                    <v:shape id="_x0000_s1059" type="#_x0000_t202" style="position:absolute;left:1255;top:4542;width:7573;height:3044;visibility:visible;mso-wrap-style:square;v-text-anchor:top" o:gfxdata="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" filled="f" stroked="f" strokeweight=".5pt">
+                      <v:textbox>
+                        <w:txbxContent>
+                          <w:p>
+                            <w:pPr>
+                              <w:rPr>
+                                <w:sz w:val="21"/>
+                                <w:szCs w:val="21"/>
+                              </w:rPr>
+                            </w:pPr>
+                            <w:r>
+                              <w:rPr>
+                                <w:sz w:val="21"/>
+                                <w:szCs w:val="21"/>
+                              </w:rPr>
+                              <w:t>Combine</w:t>
+                            </w:r>
+                          </w:p>
+                        </w:txbxContent>
+                      </v:textbox>
+                    </v:shape>
+                  </v:group>
+                </v:group>
+                <v:group id="Group 24" o:spid="_x0000_s1060" style="position:absolute;left:23513;top:2993;width:28520;height:20474" coordsize="28520,20474" o:gfxdata="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">
+                  <v:roundrect id="Rounded Rectangle 5" o:spid="_x0000_s1061" style="position:absolute;left:20618;width:7902;height:8013;visibility:visible;mso-wrap-style:square;v-text-anchor:top" arcsize="10923f" o:gfxdata="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" fillcolor="white [3201]" strokecolor="black [3200]" strokeweight="2pt">
+                    <v:textbox>
+                      <w:txbxContent>
+                        <w:p>
+                          <w:pPr>
+                            <w:spacing w:after="0"/>
+                            <w:jc w:val="center"/>
+                          </w:pPr>
+                          <w:r>
+                            <w:t>5.4</w:t>
+                          </w:r>
+                        </w:p>
+                        <w:p>
+                          <w:pPr>
+                            <w:spacing w:after="0"/>
+                            <w:jc w:val="center"/>
+                          </w:pPr>
+                          <w:r>
+                            <w:t>Deal Damage</w:t>
+                          </w:r>
+                        </w:p>
+                      </w:txbxContent>
+                    </v:textbox>
+                  </v:roundrect>
+                  <v:roundrect id="Rounded Rectangle 5" o:spid="_x0000_s1062" style="position:absolute;left:20618;top:12460;width:7902;height:8014;visibility:visible;mso-wrap-style:square;v-text-anchor:top" arcsize="10923f" o:gfxdata="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" fillcolor="white [3201]" strokecolor="black [3200]" strokeweight="2pt">
+                    <v:textbox>
+                      <w:txbxContent>
+                        <w:p>
+                          <w:pPr>
+                            <w:spacing w:after="0"/>
+                            <w:jc w:val="center"/>
+                          </w:pPr>
+                          <w:r>
+                            <w:t>5.5</w:t>
+                          </w:r>
+                        </w:p>
+                        <w:p>
+                          <w:pPr>
+                            <w:spacing w:after="0"/>
+                            <w:jc w:val="center"/>
+                          </w:pPr>
+                          <w:r>
+                            <w:t>Take Damage</w:t>
+                          </w:r>
+                        </w:p>
+                      </w:txbxContent>
+                    </v:textbox>
+                  </v:roundrect>
+                  <v:shape id="Straight Arrow Connector 13" o:spid="_x0000_s1063" type="#_x0000_t32" style="position:absolute;left:13454;top:9420;width:7517;height:3536;visibility:visible;mso-wrap-style:square" o:connectortype="straight" o:gfxdata="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" strokecolor="black [3040]">
+                    <v:stroke endarrow="block"/>
+                  </v:shape>
+                  <v:group id="Group 23" o:spid="_x0000_s1064" style="position:absolute;top:4153;width:20714;height:9144" coordsize="20714,9143" o:gfxdata="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">
+                    <v:group id="Group 22" o:spid="_x0000_s1065" style="position:absolute;top:463;width:20623;height:8680" coordsize="20623,8680" o:gfxdata="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">
+                      <v:roundrect id="Rounded Rectangle 5" o:spid="_x0000_s1066" style="position:absolute;width:13477;height:8680;visibility:visible;mso-wrap-style:square;v-text-anchor:top" arcsize="10923f" o:gfxdata="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" fillcolor="white [3201]" strokecolor="black [3200]" strokeweight="2pt">
                         <v:textbox>
                           <w:txbxContent>
                             <w:p>
@@ -3694,7 +3942,7 @@
                                 <w:jc w:val="center"/>
                               </w:pPr>
                               <w:r>
-                                <w:t>5.1</w:t>
+                                <w:t>5.3</w:t>
                               </w:r>
                             </w:p>
                             <w:p>
@@ -3703,246 +3951,20 @@
                                 <w:jc w:val="center"/>
                               </w:pPr>
                               <w:r>
-                                <w:t>Boss Design</w:t>
+                                <w:t>Enemy</w:t>
+                              </w:r>
+                              <w:r>
+                                <w:t xml:space="preserve"> interaction with player</w:t>
                               </w:r>
                             </w:p>
                           </w:txbxContent>
                         </v:textbox>
                       </v:roundrect>
-                      <v:roundrect id="Rounded Rectangle 5" o:spid="_x0000_s1042" style="position:absolute;left:8912;top:14612;width:9909;height:8013;visibility:visible;mso-wrap-style:square;v-text-anchor:top" arcsize="10923f" o:gfxdata="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" fillcolor="white [3201]" strokecolor="black [3200]" strokeweight="2pt">
-                        <v:textbox>
-                          <w:txbxContent>
-                            <w:p>
-                              <w:pPr>
-                                <w:spacing w:after="0"/>
-                                <w:jc w:val="center"/>
-                              </w:pPr>
-                              <w:r>
-                                <w:t>5.2</w:t>
-                              </w:r>
-                            </w:p>
-                            <w:p>
-                              <w:pPr>
-                                <w:spacing w:after="0"/>
-                                <w:jc w:val="center"/>
-                              </w:pPr>
-                              <w:r>
-                                <w:t>Boss Movement</w:t>
-                              </w:r>
-                            </w:p>
-                          </w:txbxContent>
-                        </v:textbox>
-                      </v:roundrect>
-                      <v:group id="Group 17" o:spid="_x0000_s1043" style="position:absolute;top:1845;width:8909;height:21033" coordsize="8909,21033" o:gfxdata="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">
-                        <v:group id="Group 16" o:spid="_x0000_s1044" style="position:absolute;width:8909;height:11953" coordsize="8909,11953" o:gfxdata="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">
-                          <v:shape id="Text Box 3" o:spid="_x0000_s1045" type="#_x0000_t202" style="position:absolute;top:9502;width:4014;height:2451;visibility:visible;mso-wrap-style:square;v-text-anchor:top" o:gfxdata="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" fillcolor="white [3201]" strokeweight=".5pt">
-                            <v:textbox>
-                              <w:txbxContent>
-                                <w:p>
-                                  <w:r>
-                                    <w:t>TL5</w:t>
-                                  </w:r>
-                                </w:p>
-                              </w:txbxContent>
-                            </v:textbox>
-                          </v:shape>
-                          <v:line id="Straight Connector 8" o:spid="_x0000_s1046" style="position:absolute;visibility:visible;mso-wrap-style:square" from="2330,2330" to="2330,9511" o:connectortype="straight" o:gfxdata="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" strokecolor="black [3040]"/>
-                          <v:shape id="Straight Arrow Connector 9" o:spid="_x0000_s1047" type="#_x0000_t32" style="position:absolute;left:2330;top:2383;width:6579;height:18;visibility:visible;mso-wrap-style:square" o:connectortype="straight" o:gfxdata="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" strokecolor="black [3040]">
-                            <v:stroke endarrow="block"/>
-                          </v:shape>
-                          <v:shape id="Text Box 10" o:spid="_x0000_s1048" type="#_x0000_t202" style="position:absolute;left:1927;width:6109;height:2700;visibility:visible;mso-wrap-style:square;v-text-anchor:top" o:gfxdata="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" filled="f" stroked="f" strokeweight=".5pt">
-                            <v:textbox>
-                              <w:txbxContent>
-                                <w:p>
-                                  <w:r>
-                                    <w:t>design</w:t>
-                                  </w:r>
-                                </w:p>
-                              </w:txbxContent>
-                            </v:textbox>
-                          </v:shape>
-                        </v:group>
-                        <v:group id="Group 15" o:spid="_x0000_s1049" style="position:absolute;left:1882;top:11967;width:6982;height:9066" coordsize="6981,9065" o:gfxdata="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">
-                          <v:line id="Straight Connector 8" o:spid="_x0000_s1050" style="position:absolute;visibility:visible;mso-wrap-style:square" from="448,0" to="448,6874" o:connectortype="straight" o:gfxdata="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" strokecolor="black [3040]"/>
-                          <v:shape id="Straight Arrow Connector 9" o:spid="_x0000_s1051" type="#_x0000_t32" style="position:absolute;left:403;top:6910;width:6578;height:0;visibility:visible;mso-wrap-style:square" o:connectortype="straight" o:gfxdata="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" strokecolor="black [3040]">
-                            <v:stroke endarrow="block"/>
-                          </v:shape>
-                          <v:shape id="Text Box 10" o:spid="_x0000_s1052" type="#_x0000_t202" style="position:absolute;top:6364;width:6108;height:2701;visibility:visible;mso-wrap-style:square;v-text-anchor:top" o:gfxdata="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" filled="f" stroked="f" strokeweight=".5pt">
-                            <v:textbox>
-                              <w:txbxContent>
-                                <w:p>
-                                  <w:r>
-                                    <w:t>design</w:t>
-                                  </w:r>
-                                </w:p>
-                              </w:txbxContent>
-                            </v:textbox>
-                          </v:shape>
-                        </v:group>
-                      </v:group>
-                    </v:group>
-                    <v:group id="Group 19" o:spid="_x0000_s1053" style="position:absolute;left:16808;top:7;width:12424;height:5895" coordsize="12423,5895" o:gfxdata="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">
-                      <v:line id="Straight Connector 11" o:spid="_x0000_s1054" style="position:absolute;visibility:visible;mso-wrap-style:square" from="0,2375" to="12393,2375" o:connectortype="straight" o:gfxdata="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" strokecolor="black [3040]"/>
-                      <v:shape id="Straight Arrow Connector 9" o:spid="_x0000_s1055" type="#_x0000_t32" style="position:absolute;left:12423;top:2420;width:0;height:3475;visibility:visible;mso-wrap-style:square" o:connectortype="straight" o:gfxdata="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" strokecolor="black [3040]">
+                      <v:shape id="Straight Arrow Connector 13" o:spid="_x0000_s1067" type="#_x0000_t32" style="position:absolute;left:13454;top:1098;width:7169;height:1402;flip:y;visibility:visible;mso-wrap-style:square" o:connectortype="straight" o:gfxdata="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" strokecolor="black [3040]">
                         <v:stroke endarrow="block"/>
                       </v:shape>
-                      <v:shape id="Text Box 10" o:spid="_x0000_s1056" type="#_x0000_t202" style="position:absolute;left:2106;width:7573;height:3044;visibility:visible;mso-wrap-style:square;v-text-anchor:top" o:gfxdata="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" filled="f" stroked="f" strokeweight=".5pt">
-                        <v:textbox>
-                          <w:txbxContent>
-                            <w:p>
-                              <w:pPr>
-                                <w:rPr>
-                                  <w:sz w:val="21"/>
-                                  <w:szCs w:val="21"/>
-                                </w:rPr>
-                              </w:pPr>
-                              <w:r>
-                                <w:rPr>
-                                  <w:sz w:val="21"/>
-                                  <w:szCs w:val="21"/>
-                                </w:rPr>
-                                <w:t>Combine</w:t>
-                              </w:r>
-                            </w:p>
-                          </w:txbxContent>
-                        </v:textbox>
-                      </v:shape>
                     </v:group>
-                    <v:group id="Group 20" o:spid="_x0000_s1057" style="position:absolute;left:18781;top:14560;width:10444;height:7586" coordsize="10444,7586" o:gfxdata="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">
-                      <v:line id="Straight Connector 11" o:spid="_x0000_s1058" style="position:absolute;visibility:visible;mso-wrap-style:square" from="0,5124" to="10436,5156" o:connectortype="straight" o:gfxdata="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" strokecolor="black [3040]"/>
-                      <v:shape id="Straight Arrow Connector 9" o:spid="_x0000_s1059" type="#_x0000_t32" style="position:absolute;left:10406;width:38;height:5161;flip:y;visibility:visible;mso-wrap-style:square" o:connectortype="straight" o:gfxdata="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" strokecolor="black [3040]">
-                        <v:stroke endarrow="block"/>
-                      </v:shape>
-                      <v:shape id="Text Box 10" o:spid="_x0000_s1060" type="#_x0000_t202" style="position:absolute;left:1255;top:4542;width:7573;height:3044;visibility:visible;mso-wrap-style:square;v-text-anchor:top" o:gfxdata="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" filled="f" stroked="f" strokeweight=".5pt">
-                        <v:textbox>
-                          <w:txbxContent>
-                            <w:p>
-                              <w:pPr>
-                                <w:rPr>
-                                  <w:sz w:val="21"/>
-                                  <w:szCs w:val="21"/>
-                                </w:rPr>
-                              </w:pPr>
-                              <w:r>
-                                <w:rPr>
-                                  <w:sz w:val="21"/>
-                                  <w:szCs w:val="21"/>
-                                </w:rPr>
-                                <w:t>Combine</w:t>
-                              </w:r>
-                            </w:p>
-                          </w:txbxContent>
-                        </v:textbox>
-                      </v:shape>
-                    </v:group>
-                  </v:group>
-                  <v:group id="Group 25" o:spid="_x0000_s1061" style="position:absolute;left:22673;top:1299;width:28520;height:20475" coordsize="28520,20474" o:gfxdata="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">
-                    <v:group id="Group 24" o:spid="_x0000_s1062" style="position:absolute;width:28520;height:20474" coordsize="28520,20474" o:gfxdata="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">
-                      <v:roundrect id="Rounded Rectangle 5" o:spid="_x0000_s1063" style="position:absolute;left:20618;width:7902;height:8013;visibility:visible;mso-wrap-style:square;v-text-anchor:top" arcsize="10923f" o:gfxdata="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" fillcolor="white [3201]" strokecolor="black [3200]" strokeweight="2pt">
-                        <v:textbox>
-                          <w:txbxContent>
-                            <w:p>
-                              <w:pPr>
-                                <w:spacing w:after="0"/>
-                                <w:jc w:val="center"/>
-                              </w:pPr>
-                              <w:r>
-                                <w:t>5.4</w:t>
-                              </w:r>
-                            </w:p>
-                            <w:p>
-                              <w:pPr>
-                                <w:spacing w:after="0"/>
-                                <w:jc w:val="center"/>
-                              </w:pPr>
-                              <w:r>
-                                <w:t>Deal Damage</w:t>
-                              </w:r>
-                            </w:p>
-                          </w:txbxContent>
-                        </v:textbox>
-                      </v:roundrect>
-                      <v:roundrect id="Rounded Rectangle 5" o:spid="_x0000_s1064" style="position:absolute;left:20618;top:12460;width:7902;height:8014;visibility:visible;mso-wrap-style:square;v-text-anchor:top" arcsize="10923f" o:gfxdata="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" fillcolor="white [3201]" strokecolor="black [3200]" strokeweight="2pt">
-                        <v:textbox>
-                          <w:txbxContent>
-                            <w:p>
-                              <w:pPr>
-                                <w:spacing w:after="0"/>
-                                <w:jc w:val="center"/>
-                              </w:pPr>
-                              <w:r>
-                                <w:t>5.5</w:t>
-                              </w:r>
-                            </w:p>
-                            <w:p>
-                              <w:pPr>
-                                <w:spacing w:after="0"/>
-                                <w:jc w:val="center"/>
-                              </w:pPr>
-                              <w:r>
-                                <w:t>Take Damage</w:t>
-                              </w:r>
-                            </w:p>
-                          </w:txbxContent>
-                        </v:textbox>
-                      </v:roundrect>
-                      <v:shape id="Straight Arrow Connector 13" o:spid="_x0000_s1065" type="#_x0000_t32" style="position:absolute;left:13454;top:9420;width:7517;height:3536;visibility:visible;mso-wrap-style:square" o:connectortype="straight" o:gfxdata="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" strokecolor="black [3040]">
-                        <v:stroke endarrow="block"/>
-                      </v:shape>
-                      <v:group id="Group 23" o:spid="_x0000_s1066" style="position:absolute;top:4153;width:20714;height:9144" coordsize="20714,9143" o:gfxdata="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">
-                        <v:group id="Group 22" o:spid="_x0000_s1067" style="position:absolute;top:463;width:20623;height:8680" coordsize="20623,8680" o:gfxdata="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">
-                          <v:roundrect id="Rounded Rectangle 5" o:spid="_x0000_s1068" style="position:absolute;width:13477;height:8680;visibility:visible;mso-wrap-style:square;v-text-anchor:top" arcsize="10923f" o:gfxdata="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" fillcolor="white [3201]" strokecolor="black [3200]" strokeweight="2pt">
-                            <v:textbox>
-                              <w:txbxContent>
-                                <w:p>
-                                  <w:pPr>
-                                    <w:spacing w:after="0"/>
-                                    <w:jc w:val="center"/>
-                                  </w:pPr>
-                                  <w:r>
-                                    <w:t>5.3</w:t>
-                                  </w:r>
-                                </w:p>
-                                <w:p>
-                                  <w:pPr>
-                                    <w:spacing w:after="0"/>
-                                    <w:jc w:val="center"/>
-                                  </w:pPr>
-                                  <w:r>
-                                    <w:t>Boss interaction with player</w:t>
-                                  </w:r>
-                                </w:p>
-                              </w:txbxContent>
-                            </v:textbox>
-                          </v:roundrect>
-                          <v:shape id="Straight Arrow Connector 13" o:spid="_x0000_s1069" type="#_x0000_t32" style="position:absolute;left:13454;top:1098;width:7169;height:1402;flip:y;visibility:visible;mso-wrap-style:square" o:connectortype="straight" o:gfxdata="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" strokecolor="black [3040]">
-                            <v:stroke endarrow="block"/>
-                          </v:shape>
-                        </v:group>
-                        <v:shape id="Text Box 10" o:spid="_x0000_s1070" type="#_x0000_t202" style="position:absolute;left:13140;width:7574;height:3044;rotation:-836808fd;visibility:visible;mso-wrap-style:square;v-text-anchor:top" o:gfxdata="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" filled="f" stroked="f" strokeweight=".5pt">
-                          <v:textbox>
-                            <w:txbxContent>
-                              <w:p>
-                                <w:pPr>
-                                  <w:rPr>
-                                    <w:sz w:val="21"/>
-                                    <w:szCs w:val="21"/>
-                                  </w:rPr>
-                                </w:pPr>
-                                <w:r>
-                                  <w:rPr>
-                                    <w:sz w:val="21"/>
-                                    <w:szCs w:val="21"/>
-                                  </w:rPr>
-                                  <w:t>interacts</w:t>
-                                </w:r>
-                              </w:p>
-                            </w:txbxContent>
-                          </v:textbox>
-                        </v:shape>
-                      </v:group>
-                    </v:group>
-                    <v:shape id="Text Box 10" o:spid="_x0000_s1071" type="#_x0000_t202" style="position:absolute;left:14351;top:9539;width:7573;height:3045;rotation:1775119fd;visibility:visible;mso-wrap-style:square;v-text-anchor:top" o:gfxdata="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" filled="f" stroked="f" strokeweight=".5pt">
+                    <v:shape id="_x0000_s1068" type="#_x0000_t202" style="position:absolute;left:13140;width:7574;height:3044;rotation:-836808fd;visibility:visible;mso-wrap-style:square;v-text-anchor:top" o:gfxdata="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" filled="f" stroked="f" strokeweight=".5pt">
                       <v:textbox>
                         <w:txbxContent>
                           <w:p>
@@ -3981,13 +4003,107 @@
         </w:rPr>
       </w:pPr>
       <w:r>
+        <w:rPr>
+          <w:noProof/>
+        </w:rPr>
+        <mc:AlternateContent>
+          <mc:Choice Requires="wps">
+            <w:drawing>
+              <wp:anchor distT="0" distB="0" distL="114300" distR="114300" simplePos="0" relativeHeight="251658240" behindDoc="0" locked="0" layoutInCell="1" allowOverlap="1" wp14:anchorId="3A196D3E" wp14:editId="6A3DBB78">
+                <wp:simplePos x="0" y="0"/>
+                <wp:positionH relativeFrom="column">
+                  <wp:posOffset>4254661</wp:posOffset>
+                </wp:positionH>
+                <wp:positionV relativeFrom="paragraph">
+                  <wp:posOffset>1522359</wp:posOffset>
+                </wp:positionV>
+                <wp:extent cx="757325" cy="304410"/>
+                <wp:effectExtent l="0" t="101600" r="0" b="89535"/>
+                <wp:wrapNone/>
+                <wp:docPr id="624458410" name="Text Box 10"/>
+                <wp:cNvGraphicFramePr/>
+                <a:graphic xmlns:a="http://schemas.openxmlformats.org/drawingml/2006/main">
+                  <a:graphicData uri="http://schemas.microsoft.com/office/word/2010/wordprocessingShape">
+                    <wps:wsp>
+                      <wps:cNvSpPr txBox="1"/>
+                      <wps:spPr>
+                        <a:xfrm rot="1625170">
+                          <a:off x="0" y="0"/>
+                          <a:ext cx="757325" cy="304410"/>
+                        </a:xfrm>
+                        <a:prstGeom prst="rect">
+                          <a:avLst/>
+                        </a:prstGeom>
+                        <a:noFill/>
+                        <a:ln w="6350">
+                          <a:noFill/>
+                        </a:ln>
+                      </wps:spPr>
+                      <wps:txbx>
+                        <w:txbxContent>
+                          <w:p>
+                            <w:pPr>
+                              <w:rPr>
+                                <w:sz w:val="21"/>
+                                <w:szCs w:val="21"/>
+                              </w:rPr>
+                            </w:pPr>
+                            <w:r>
+                              <w:rPr>
+                                <w:sz w:val="21"/>
+                                <w:szCs w:val="21"/>
+                              </w:rPr>
+                              <w:t>interacts</w:t>
+                            </w:r>
+                          </w:p>
+                        </w:txbxContent>
+                      </wps:txbx>
+                      <wps:bodyPr rot="0" spcFirstLastPara="0" vertOverflow="overflow" horzOverflow="overflow" vert="horz" wrap="square" lIns="91440" tIns="45720" rIns="91440" bIns="45720" numCol="1" spcCol="0" rtlCol="0" fromWordArt="0" anchor="t" anchorCtr="0" forceAA="0" compatLnSpc="1">
+                        <a:prstTxWarp prst="textNoShape">
+                          <a:avLst/>
+                        </a:prstTxWarp>
+                        <a:noAutofit/>
+                      </wps:bodyPr>
+                    </wps:wsp>
+                  </a:graphicData>
+                </a:graphic>
+              </wp:anchor>
+            </w:drawing>
+          </mc:Choice>
+          <mc:Fallback>
+            <w:pict>
+              <v:shape w14:anchorId="3A196D3E" id="Text Box 10" o:spid="_x0000_s1069" type="#_x0000_t202" style="position:absolute;margin-left:335pt;margin-top:119.85pt;width:59.65pt;height:23.95pt;rotation:1775119fd;z-index:251658240;visibility:visible;mso-wrap-style:square;mso-wrap-distance-left:9pt;mso-wrap-distance-top:0;mso-wrap-distance-right:9pt;mso-wrap-distance-bottom:0;mso-position-horizontal:absolute;mso-position-horizontal-relative:text;mso-position-vertical:absolute;mso-position-vertical-relative:text;v-text-anchor:top" o:gfxdata="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" filled="f" stroked="f" strokeweight=".5pt">
+                <v:textbox>
+                  <w:txbxContent>
+                    <w:p>
+                      <w:pPr>
+                        <w:rPr>
+                          <w:sz w:val="21"/>
+                          <w:szCs w:val="21"/>
+                        </w:rPr>
+                      </w:pPr>
+                      <w:r>
+                        <w:rPr>
+                          <w:sz w:val="21"/>
+                          <w:szCs w:val="21"/>
+                        </w:rPr>
+                        <w:t>interacts</w:t>
+                      </w:r>
+                    </w:p>
+                  </w:txbxContent>
+                </v:textbox>
+              </v:shape>
+            </w:pict>
+          </mc:Fallback>
+        </mc:AlternateContent>
+      </w:r>
+      <w:r>
         <w:br w:type="page"/>
       </w:r>
     </w:p>
     <w:p>
       <w:pPr>
         <w:pStyle w:val="Heading3"/>
-        <w:ind w:left="1440"/>
       </w:pPr>
       <w:r>
         <w:lastRenderedPageBreak/>
@@ -3997,25 +4113,45 @@
     <w:p>
       <w:pPr>
         <w:spacing w:after="0"/>
-        <w:ind w:left="1440"/>
-      </w:pPr>
-      <w:r>
-        <w:t>Boss Fight Begins:</w:t>
+      </w:pPr>
+      <w:r>
+        <w:t>Level</w:t>
+      </w:r>
+      <w:r>
+        <w:t xml:space="preserve"> Begins:</w:t>
       </w:r>
     </w:p>
     <w:p>
       <w:pPr>
         <w:spacing w:after="0"/>
-        <w:ind w:left="2880"/>
-      </w:pPr>
-      <w:r>
-        <w:t>IF boss health &gt; 60 &amp;&amp; player is not dead then:</w:t>
+      </w:pPr>
+      <w:r>
+        <w:t xml:space="preserve">IF </w:t>
+      </w:r>
+      <w:r>
+        <w:t>enemy</w:t>
+      </w:r>
+      <w:r>
+        <w:t xml:space="preserve"> </w:t>
+      </w:r>
+      <w:proofErr w:type="gramStart"/>
+      <w:r>
+        <w:t xml:space="preserve">health </w:t>
+      </w:r>
+      <w:r>
+        <w:t>!</w:t>
+      </w:r>
+      <w:proofErr w:type="gramEnd"/>
+      <w:r>
+        <w:t>= 0</w:t>
+      </w:r>
+      <w:r>
+        <w:t xml:space="preserve"> &amp;&amp; player is not dead:</w:t>
       </w:r>
     </w:p>
     <w:p>
       <w:pPr>
         <w:spacing w:after="0"/>
-        <w:ind w:left="2880"/>
       </w:pPr>
       <w:r>
         <w:tab/>
@@ -4025,97 +4161,184 @@
     <w:p>
       <w:pPr>
         <w:spacing w:after="0"/>
-        <w:ind w:left="2880"/>
       </w:pPr>
       <w:r>
         <w:tab/>
-        <w:t>Minions attack player at slow speed</w:t>
+        <w:t xml:space="preserve">Minions attack player at </w:t>
+      </w:r>
+      <w:r>
+        <w:t>fixed</w:t>
+      </w:r>
+      <w:r>
+        <w:t xml:space="preserve"> speed</w:t>
       </w:r>
     </w:p>
     <w:p>
       <w:pPr>
         <w:spacing w:after="0"/>
-        <w:ind w:left="2880"/>
-      </w:pPr>
-      <w:r>
-        <w:t>ELSE IF boss health &lt;60 &amp;&amp; boss health &gt; 30 &amp;&amp; player is not dead then:</w:t>
+      </w:pPr>
+      <w:r>
+        <w:tab/>
+        <w:t>IF enemy health == 0: //the player has successfully hit and killed enemy</w:t>
       </w:r>
     </w:p>
     <w:p>
       <w:pPr>
         <w:spacing w:after="0"/>
-        <w:ind w:left="2880"/>
       </w:pPr>
       <w:r>
         <w:tab/>
-        <w:t>Movement = throwing boxes and jumping</w:t>
-      </w:r>
+      </w:r>
+      <w:r>
+        <w:tab/>
+        <w:t xml:space="preserve">Enemy </w:t>
+      </w:r>
+      <w:proofErr w:type="gramStart"/>
+      <w:r>
+        <w:t>dies;</w:t>
+      </w:r>
+      <w:proofErr w:type="gramEnd"/>
     </w:p>
     <w:p>
       <w:pPr>
         <w:spacing w:after="0"/>
-        <w:ind w:left="2880"/>
       </w:pPr>
       <w:r>
         <w:tab/>
-        <w:t>Minions attack player at medium speed</w:t>
+        <w:t>ELSE IF player dodges attacks:</w:t>
       </w:r>
     </w:p>
     <w:p>
       <w:pPr>
         <w:spacing w:after="0"/>
-        <w:ind w:left="2880"/>
-      </w:pPr>
-      <w:r>
-        <w:t>ELSE IF boss health &lt; 30 &amp;&amp; boss health &gt; 0 &amp;&amp; player is not dead then:</w:t>
+      </w:pPr>
+      <w:r>
+        <w:tab/>
+      </w:r>
+      <w:r>
+        <w:tab/>
+        <w:t>Keep attacking player</w:t>
       </w:r>
     </w:p>
     <w:p>
       <w:pPr>
         <w:spacing w:after="0"/>
-        <w:ind w:left="2880"/>
       </w:pPr>
       <w:r>
         <w:tab/>
-        <w:t>Movement = bull rushing the player</w:t>
+      </w:r>
+      <w:r>
+        <w:tab/>
+        <w:t>IF enemy has movement options</w:t>
       </w:r>
     </w:p>
     <w:p>
       <w:pPr>
         <w:spacing w:after="0"/>
-        <w:ind w:left="2880"/>
       </w:pPr>
       <w:r>
         <w:tab/>
-        <w:t>Minions attack player at top speed</w:t>
+      </w:r>
+      <w:r>
+        <w:tab/>
+      </w:r>
+      <w:r>
+        <w:tab/>
+        <w:t>Follow player throughout level</w:t>
       </w:r>
     </w:p>
     <w:p>
       <w:pPr>
         <w:spacing w:after="0"/>
-        <w:ind w:left="2880"/>
       </w:pPr>
       <w:r>
         <w:tab/>
-        <w:t>Lasers from side of screen attack player</w:t>
+      </w:r>
+      <w:r>
+        <w:tab/>
+        <w:t>ELSE</w:t>
       </w:r>
     </w:p>
     <w:p>
       <w:pPr>
         <w:spacing w:after="0"/>
-        <w:ind w:left="2880"/>
-      </w:pPr>
-      <w:r>
-        <w:t>ELSE IF boss health == 0 &amp;&amp; player is not dead then:</w:t>
+        <w:ind w:left="2160"/>
+      </w:pPr>
+      <w:r>
+        <w:t>Enemy goes back to starting position, waiting until player re-enters portion of level that contains the enemy</w:t>
       </w:r>
     </w:p>
     <w:p>
       <w:pPr>
         <w:spacing w:after="0"/>
-        <w:ind w:left="2880"/>
+      </w:pPr>
+      <w:r>
+        <w:t>ELSE</w:t>
+      </w:r>
+      <w:r>
+        <w:t xml:space="preserve"> IF player is dead</w:t>
+      </w:r>
+      <w:r>
+        <w:t>:</w:t>
+      </w:r>
+    </w:p>
+    <w:p>
+      <w:pPr>
+        <w:spacing w:after="0"/>
       </w:pPr>
       <w:r>
         <w:tab/>
+        <w:t>Play(</w:t>
+      </w:r>
+      <w:proofErr w:type="spellStart"/>
+      <w:r>
+        <w:t>enemyWinSequence</w:t>
+      </w:r>
+      <w:proofErr w:type="spellEnd"/>
+      <w:r>
+        <w:t>)</w:t>
+      </w:r>
+    </w:p>
+    <w:p>
+      <w:pPr>
+        <w:spacing w:after="0"/>
+      </w:pPr>
+      <w:r>
+        <w:tab/>
+        <w:t>Restart</w:t>
+      </w:r>
+      <w:r>
+        <w:t xml:space="preserve"> level</w:t>
+      </w:r>
+    </w:p>
+    <w:p>
+      <w:pPr>
+        <w:spacing w:after="0"/>
+      </w:pPr>
+      <w:r>
+        <w:tab/>
+      </w:r>
+    </w:p>
+    <w:p>
+      <w:pPr>
+        <w:spacing w:after="0"/>
+      </w:pPr>
+      <w:r>
+        <w:t>ELSE IF player</w:t>
+      </w:r>
+      <w:r>
+        <w:t xml:space="preserve"> successfully finishes level</w:t>
+      </w:r>
+      <w:r>
+        <w:t>:</w:t>
+      </w:r>
+    </w:p>
+    <w:p>
+      <w:pPr>
+        <w:spacing w:after="0"/>
+      </w:pPr>
+      <w:r>
+        <w:tab/>
       </w:r>
       <w:proofErr w:type="gramStart"/>
       <w:r>
@@ -4129,7 +4352,6 @@
     <w:p>
       <w:pPr>
         <w:spacing w:after="0"/>
-        <w:ind w:left="2880"/>
       </w:pPr>
       <w:r>
         <w:tab/>
@@ -4139,52 +4361,18 @@
     <w:p>
       <w:pPr>
         <w:spacing w:after="0"/>
-        <w:ind w:left="2880"/>
-      </w:pPr>
-      <w:r>
-        <w:t>ELSE</w:t>
+      </w:pPr>
+      <w:r>
+        <w:t>ELSE:</w:t>
       </w:r>
     </w:p>
     <w:p>
       <w:pPr>
         <w:spacing w:after="0"/>
-        <w:ind w:left="2880"/>
       </w:pPr>
       <w:r>
         <w:tab/>
-      </w:r>
-      <w:proofErr w:type="gramStart"/>
-      <w:r>
-        <w:t>Play(</w:t>
-      </w:r>
-      <w:proofErr w:type="spellStart"/>
-      <w:proofErr w:type="gramEnd"/>
-      <w:r>
-        <w:t>BossWinSequence</w:t>
-      </w:r>
-      <w:proofErr w:type="spellEnd"/>
-      <w:r>
-        <w:t>)</w:t>
-      </w:r>
-    </w:p>
-    <w:p>
-      <w:pPr>
-        <w:spacing w:after="0"/>
-        <w:ind w:left="2880"/>
-      </w:pPr>
-      <w:r>
-        <w:tab/>
-        <w:t>Regenerate Health to 100</w:t>
-      </w:r>
-    </w:p>
-    <w:p>
-      <w:pPr>
-        <w:spacing w:after="0"/>
-        <w:ind w:left="2880"/>
-      </w:pPr>
-      <w:r>
-        <w:tab/>
-        <w:t>Respawn player</w:t>
+        <w:t>Something went wrong: restart level</w:t>
       </w:r>
     </w:p>
     <w:p>
@@ -4223,7 +4411,13 @@
         <w:ind w:left="720"/>
       </w:pPr>
       <w:r>
-        <w:t>After creating character movement, let the boss character move in the background environment. The character should</w:t>
+        <w:t xml:space="preserve">After creating character movement, let the </w:t>
+      </w:r>
+      <w:r>
+        <w:t>enemy</w:t>
+      </w:r>
+      <w:r>
+        <w:t xml:space="preserve"> move in the background environment. The character should</w:t>
       </w:r>
       <w:r>
         <w:t xml:space="preserve"> have</w:t>
@@ -4271,7 +4465,7 @@
         </w:numPr>
       </w:pPr>
       <w:r>
-        <w:t>Distinct changes in the movement as the boss character changes levels of difficulty</w:t>
+        <w:t xml:space="preserve">Distinct changes in the movement </w:t>
       </w:r>
     </w:p>
     <w:p>
@@ -4285,6 +4479,9 @@
       <w:r>
         <w:t>Ability to throw attacks</w:t>
       </w:r>
+      <w:r>
+        <w:t xml:space="preserve"> and be killed</w:t>
+      </w:r>
     </w:p>
     <w:p>
       <w:pPr>
@@ -4307,10 +4504,22 @@
         <w:ind w:left="720"/>
       </w:pPr>
       <w:r>
-        <w:t>Once the boss character can move correctly in a blank environment</w:t>
-      </w:r>
-      <w:r>
-        <w:t>, I will put the main character in the environment and interact with the boss. I’ll try to use the character differently each time, with different playing styles. I’ll be looking for:</w:t>
+        <w:t xml:space="preserve">Once the </w:t>
+      </w:r>
+      <w:r>
+        <w:t>enemy</w:t>
+      </w:r>
+      <w:r>
+        <w:t xml:space="preserve"> character can move correctly in a blank environment</w:t>
+      </w:r>
+      <w:r>
+        <w:t xml:space="preserve">, I will put the main character in the environment and interact with the </w:t>
+      </w:r>
+      <w:r>
+        <w:t>enemy</w:t>
+      </w:r>
+      <w:r>
+        <w:t>. I’ll try to use the character differently each time, with different playing styles. I’ll be looking for:</w:t>
       </w:r>
     </w:p>
     <w:p>
@@ -4322,7 +4531,10 @@
         </w:numPr>
       </w:pPr>
       <w:r>
-        <w:t>Correct attack and damage taken from and to the boss character</w:t>
+        <w:t xml:space="preserve">Correct attack and damage taken from and to the </w:t>
+      </w:r>
+      <w:r>
+        <w:t>player</w:t>
       </w:r>
     </w:p>
     <w:p>
@@ -4334,7 +4546,10 @@
         </w:numPr>
       </w:pPr>
       <w:r>
-        <w:t>Proper difficulty for the user when trying to defeat the boss</w:t>
+        <w:t xml:space="preserve">Proper difficulty for the user when trying to defeat the </w:t>
+      </w:r>
+      <w:r>
+        <w:t>enemy</w:t>
       </w:r>
     </w:p>
     <w:p>
@@ -4346,7 +4561,10 @@
         </w:numPr>
       </w:pPr>
       <w:r>
-        <w:t>Proper leveling up of difficulty as the user defeats boss stages</w:t>
+        <w:t xml:space="preserve">Proper leveling up of difficulty as the user </w:t>
+      </w:r>
+      <w:r>
+        <w:t>goes through different levels</w:t>
       </w:r>
     </w:p>
     <w:p>
@@ -4358,6 +4576,7 @@
         </w:numPr>
       </w:pPr>
       <w:r>
+        <w:lastRenderedPageBreak/>
         <w:t>Smooth cutscenes at the beginning and end of the level</w:t>
       </w:r>
     </w:p>
@@ -4385,7 +4604,13 @@
         </w:tabs>
       </w:pPr>
       <w:r>
-        <w:t>Correct animations when the boss or the character hit/attack each other</w:t>
+        <w:t xml:space="preserve">Correct animations when the </w:t>
+      </w:r>
+      <w:r>
+        <w:t>enemy</w:t>
+      </w:r>
+      <w:r>
+        <w:t xml:space="preserve"> or the character hit/attack each other</w:t>
       </w:r>
     </w:p>
     <w:p>
@@ -4415,7 +4640,6 @@
         </w:rPr>
       </w:pPr>
       <w:r>
-        <w:lastRenderedPageBreak/>
         <w:br w:type="page"/>
       </w:r>
     </w:p>

</xml_diff>